<commit_message>
Update researchedPapers, add topic
</commit_message>
<xml_diff>
--- a/documents/research/researchedPapers/researchedPapers.docx
+++ b/documents/research/researchedPapers/researchedPapers.docx
@@ -2,1358 +2,1648 @@
 <file path=word/document.xml><?xml version="1.0" encoding="utf-8"?>
 <w:document xmlns:wpc="http://schemas.microsoft.com/office/word/2010/wordprocessingCanvas" xmlns:cx="http://schemas.microsoft.com/office/drawing/2014/chartex" xmlns:cx1="http://schemas.microsoft.com/office/drawing/2015/9/8/chartex" xmlns:cx2="http://schemas.microsoft.com/office/drawing/2015/10/21/chartex" xmlns:mc="http://schemas.openxmlformats.org/markup-compatibility/2006" xmlns:o="urn:schemas-microsoft-com:office:office" xmlns:r="http://schemas.openxmlformats.org/officeDocument/2006/relationships" xmlns:m="http://schemas.openxmlformats.org/officeDocument/2006/math" xmlns:v="urn:schemas-microsoft-com:vml" xmlns:wp14="http://schemas.microsoft.com/office/word/2010/wordprocessingDrawing" xmlns:wp="http://schemas.openxmlformats.org/drawingml/2006/wordprocessingDrawing" xmlns:w10="urn:schemas-microsoft-com:office:word" xmlns:w="http://schemas.openxmlformats.org/wordprocessingml/2006/main" xmlns:w14="http://schemas.microsoft.com/office/word/2010/wordml" xmlns:w15="http://schemas.microsoft.com/office/word/2012/wordml" xmlns:w16se="http://schemas.microsoft.com/office/word/2015/wordml/symex" xmlns:wpg="http://schemas.microsoft.com/office/word/2010/wordprocessingGroup" xmlns:wpi="http://schemas.microsoft.com/office/word/2010/wordprocessingInk" xmlns:wne="http://schemas.microsoft.com/office/word/2006/wordml" xmlns:wps="http://schemas.microsoft.com/office/word/2010/wordprocessingShape" mc:Ignorable="w14 w15 w16se wp14">
   <w:body>
+    <w:tbl>
+      <w:tblPr>
+        <w:tblStyle w:val="Gitternetztabelle4Akzent5"/>
+        <w:tblW w:w="13890" w:type="dxa"/>
+        <w:tblLook w:val="04A0" w:firstRow="1" w:lastRow="0" w:firstColumn="1" w:lastColumn="0" w:noHBand="0" w:noVBand="1"/>
+      </w:tblPr>
+      <w:tblGrid>
+        <w:gridCol w:w="3402"/>
+        <w:gridCol w:w="8504"/>
+        <w:gridCol w:w="1984"/>
+      </w:tblGrid>
+      <w:tr>
+        <w:trPr>
+          <w:cnfStyle w:val="100000000000" w:firstRow="1" w:lastRow="0" w:firstColumn="0" w:lastColumn="0" w:oddVBand="0" w:evenVBand="0" w:oddHBand="0" w:evenHBand="0" w:firstRowFirstColumn="0" w:firstRowLastColumn="0" w:lastRowFirstColumn="0" w:lastRowLastColumn="0"/>
+        </w:trPr>
+        <w:tc>
+          <w:tcPr>
+            <w:cnfStyle w:val="001000000000" w:firstRow="0" w:lastRow="0" w:firstColumn="1" w:lastColumn="0" w:oddVBand="0" w:evenVBand="0" w:oddHBand="0" w:evenHBand="0" w:firstRowFirstColumn="0" w:firstRowLastColumn="0" w:lastRowFirstColumn="0" w:lastRowLastColumn="0"/>
+            <w:tcW w:w="3402" w:type="dxa"/>
+          </w:tcPr>
+          <w:p>
+            <w:pPr>
+              <w:rPr>
+                <w:rFonts w:eastAsia="Calibri Light"/>
+                <w:lang w:val="en-US"/>
+              </w:rPr>
+            </w:pPr>
+            <w:r>
+              <w:rPr>
+                <w:rFonts w:eastAsia="Calibri Light"/>
+                <w:lang w:val="en-US"/>
+              </w:rPr>
+              <w:t>Name</w:t>
+            </w:r>
+          </w:p>
+        </w:tc>
+        <w:tc>
+          <w:tcPr>
+            <w:tcW w:w="8504" w:type="dxa"/>
+          </w:tcPr>
+          <w:p>
+            <w:pPr>
+              <w:cnfStyle w:val="100000000000" w:firstRow="1" w:lastRow="0" w:firstColumn="0" w:lastColumn="0" w:oddVBand="0" w:evenVBand="0" w:oddHBand="0" w:evenHBand="0" w:firstRowFirstColumn="0" w:firstRowLastColumn="0" w:lastRowFirstColumn="0" w:lastRowLastColumn="0"/>
+              <w:rPr>
+                <w:rFonts w:eastAsia="Calibri Light"/>
+                <w:lang w:val="en-US"/>
+              </w:rPr>
+            </w:pPr>
+          </w:p>
+        </w:tc>
+        <w:tc>
+          <w:tcPr>
+            <w:tcW w:w="1984" w:type="dxa"/>
+          </w:tcPr>
+          <w:p>
+            <w:pPr>
+              <w:cnfStyle w:val="100000000000" w:firstRow="1" w:lastRow="0" w:firstColumn="0" w:lastColumn="0" w:oddVBand="0" w:evenVBand="0" w:oddHBand="0" w:evenHBand="0" w:firstRowFirstColumn="0" w:firstRowLastColumn="0" w:lastRowFirstColumn="0" w:lastRowLastColumn="0"/>
+              <w:rPr>
+                <w:rFonts w:eastAsia="Calibri Light"/>
+                <w:lang w:val="en-US"/>
+              </w:rPr>
+            </w:pPr>
+            <w:r>
+              <w:rPr>
+                <w:rFonts w:eastAsia="Calibri Light"/>
+                <w:lang w:val="en-US"/>
+              </w:rPr>
+              <w:t>Topic</w:t>
+            </w:r>
+          </w:p>
+        </w:tc>
+      </w:tr>
+      <w:tr>
+        <w:trPr>
+          <w:cnfStyle w:val="000000100000" w:firstRow="0" w:lastRow="0" w:firstColumn="0" w:lastColumn="0" w:oddVBand="0" w:evenVBand="0" w:oddHBand="1" w:evenHBand="0" w:firstRowFirstColumn="0" w:firstRowLastColumn="0" w:lastRowFirstColumn="0" w:lastRowLastColumn="0"/>
+        </w:trPr>
+        <w:tc>
+          <w:tcPr>
+            <w:cnfStyle w:val="001000000000" w:firstRow="0" w:lastRow="0" w:firstColumn="1" w:lastColumn="0" w:oddVBand="0" w:evenVBand="0" w:oddHBand="0" w:evenHBand="0" w:firstRowFirstColumn="0" w:firstRowLastColumn="0" w:lastRowFirstColumn="0" w:lastRowLastColumn="0"/>
+            <w:tcW w:w="3402" w:type="dxa"/>
+          </w:tcPr>
+          <w:p>
+            <w:pPr>
+              <w:rPr>
+                <w:rFonts w:eastAsia="Calibri Light"/>
+                <w:lang w:val="en-US"/>
+              </w:rPr>
+            </w:pPr>
+            <w:r>
+              <w:rPr>
+                <w:rFonts w:eastAsia="Calibri Light"/>
+                <w:lang w:val="en-US"/>
+              </w:rPr>
+              <w:t>Guided Navigation</w:t>
+            </w:r>
+          </w:p>
+        </w:tc>
+        <w:tc>
+          <w:tcPr>
+            <w:tcW w:w="8504" w:type="dxa"/>
+          </w:tcPr>
+          <w:p>
+            <w:pPr>
+              <w:cnfStyle w:val="000000100000" w:firstRow="0" w:lastRow="0" w:firstColumn="0" w:lastColumn="0" w:oddVBand="0" w:evenVBand="0" w:oddHBand="1" w:evenHBand="0" w:firstRowFirstColumn="0" w:firstRowLastColumn="0" w:lastRowFirstColumn="0" w:lastRowLastColumn="0"/>
+              <w:rPr>
+                <w:rFonts w:ascii="Calibri" w:eastAsia="Calibri" w:hAnsi="Calibri" w:cs="Calibri"/>
+                <w:lang w:val="en-US"/>
+              </w:rPr>
+            </w:pPr>
+            <w:r>
+              <w:rPr>
+                <w:rFonts w:ascii="Calibri" w:eastAsia="Calibri" w:hAnsi="Calibri" w:cs="Calibri"/>
+                <w:lang w:val="en-US"/>
+              </w:rPr>
+              <w:t>This paper provides us with a navigation method called "The River Analogy", using a given path and a constant flow</w:t>
+            </w:r>
+            <w:r>
+              <w:rPr>
+                <w:rFonts w:ascii="Calibri" w:eastAsia="Calibri" w:hAnsi="Calibri" w:cs="Calibri"/>
+                <w:lang w:val="en-US"/>
+              </w:rPr>
+              <w:t xml:space="preserve"> (ex. a river) to move forward.</w:t>
+            </w:r>
+          </w:p>
+          <w:p>
+            <w:pPr>
+              <w:cnfStyle w:val="000000100000" w:firstRow="0" w:lastRow="0" w:firstColumn="0" w:lastColumn="0" w:oddVBand="0" w:evenVBand="0" w:oddHBand="1" w:evenHBand="0" w:firstRowFirstColumn="0" w:firstRowLastColumn="0" w:lastRowFirstColumn="0" w:lastRowLastColumn="0"/>
+              <w:rPr>
+                <w:rFonts w:ascii="Calibri" w:eastAsia="Calibri" w:hAnsi="Calibri" w:cs="Calibri"/>
+                <w:lang w:val="en-US"/>
+              </w:rPr>
+            </w:pPr>
+            <w:r>
+              <w:rPr>
+                <w:rFonts w:ascii="Calibri" w:eastAsia="Calibri" w:hAnsi="Calibri" w:cs="Calibri"/>
+                <w:lang w:val="en-US"/>
+              </w:rPr>
+              <w:t>However, the method of the River Analogy is more useful in a storytelling / narrative environment where the navigation is secondary.</w:t>
+            </w:r>
+          </w:p>
+        </w:tc>
+        <w:tc>
+          <w:tcPr>
+            <w:tcW w:w="1984" w:type="dxa"/>
+          </w:tcPr>
+          <w:p>
+            <w:pPr>
+              <w:cnfStyle w:val="000000100000" w:firstRow="0" w:lastRow="0" w:firstColumn="0" w:lastColumn="0" w:oddVBand="0" w:evenVBand="0" w:oddHBand="1" w:evenHBand="0" w:firstRowFirstColumn="0" w:firstRowLastColumn="0" w:lastRowFirstColumn="0" w:lastRowLastColumn="0"/>
+              <w:rPr>
+                <w:rFonts w:eastAsia="Calibri Light"/>
+                <w:lang w:val="en-US"/>
+              </w:rPr>
+            </w:pPr>
+            <w:r>
+              <w:rPr>
+                <w:rFonts w:eastAsia="Calibri Light"/>
+                <w:lang w:val="en-US"/>
+              </w:rPr>
+              <w:t>Given Path</w:t>
+            </w:r>
+            <w:bookmarkStart w:id="0" w:name="_GoBack"/>
+            <w:bookmarkEnd w:id="0"/>
+          </w:p>
+        </w:tc>
+      </w:tr>
+      <w:tr>
+        <w:tc>
+          <w:tcPr>
+            <w:cnfStyle w:val="001000000000" w:firstRow="0" w:lastRow="0" w:firstColumn="1" w:lastColumn="0" w:oddVBand="0" w:evenVBand="0" w:oddHBand="0" w:evenHBand="0" w:firstRowFirstColumn="0" w:firstRowLastColumn="0" w:lastRowFirstColumn="0" w:lastRowLastColumn="0"/>
+            <w:tcW w:w="3402" w:type="dxa"/>
+          </w:tcPr>
+          <w:p>
+            <w:pPr>
+              <w:rPr>
+                <w:rFonts w:eastAsia="Calibri Light"/>
+                <w:lang w:val="en-US"/>
+              </w:rPr>
+            </w:pPr>
+            <w:r>
+              <w:rPr>
+                <w:rFonts w:eastAsia="Calibri Light"/>
+                <w:lang w:val="en-US"/>
+              </w:rPr>
+              <w:t>Hands-Free Multi-Scale Navigation in Virtual Environments</w:t>
+            </w:r>
+          </w:p>
+          <w:p>
+            <w:pPr>
+              <w:rPr>
+                <w:rFonts w:eastAsia="Calibri Light"/>
+                <w:lang w:val="en-US"/>
+              </w:rPr>
+            </w:pPr>
+          </w:p>
+        </w:tc>
+        <w:tc>
+          <w:tcPr>
+            <w:tcW w:w="8504" w:type="dxa"/>
+          </w:tcPr>
+          <w:p>
+            <w:pPr>
+              <w:cnfStyle w:val="000000000000" w:firstRow="0" w:lastRow="0" w:firstColumn="0" w:lastColumn="0" w:oddVBand="0" w:evenVBand="0" w:oddHBand="0" w:evenHBand="0" w:firstRowFirstColumn="0" w:firstRowLastColumn="0" w:lastRowFirstColumn="0" w:lastRowLastColumn="0"/>
+              <w:rPr>
+                <w:rFonts w:ascii="Calibri" w:eastAsia="Calibri" w:hAnsi="Calibri" w:cs="Calibri"/>
+                <w:lang w:val="en-US"/>
+              </w:rPr>
+            </w:pPr>
+            <w:r>
+              <w:rPr>
+                <w:rFonts w:ascii="Calibri" w:eastAsia="Calibri" w:hAnsi="Calibri" w:cs="Calibri"/>
+                <w:lang w:val="en-US"/>
+              </w:rPr>
+              <w:t>In this paper are two approaches for h</w:t>
+            </w:r>
+            <w:r>
+              <w:rPr>
+                <w:rFonts w:ascii="Calibri" w:eastAsia="Calibri" w:hAnsi="Calibri" w:cs="Calibri"/>
+                <w:lang w:val="en-US"/>
+              </w:rPr>
+              <w:t>ands-free navigation described.</w:t>
+            </w:r>
+          </w:p>
+          <w:p>
+            <w:pPr>
+              <w:cnfStyle w:val="000000000000" w:firstRow="0" w:lastRow="0" w:firstColumn="0" w:lastColumn="0" w:oddVBand="0" w:evenVBand="0" w:oddHBand="0" w:evenHBand="0" w:firstRowFirstColumn="0" w:firstRowLastColumn="0" w:lastRowFirstColumn="0" w:lastRowLastColumn="0"/>
+              <w:rPr>
+                <w:rFonts w:ascii="Calibri" w:eastAsia="Calibri" w:hAnsi="Calibri" w:cs="Calibri"/>
+                <w:lang w:val="en-US"/>
+              </w:rPr>
+            </w:pPr>
+            <w:r>
+              <w:rPr>
+                <w:rFonts w:ascii="Calibri" w:eastAsia="Calibri" w:hAnsi="Calibri" w:cs="Calibri"/>
+                <w:lang w:val="en-US"/>
+              </w:rPr>
+              <w:t>Step</w:t>
+            </w:r>
+            <w:r>
+              <w:rPr>
+                <w:rFonts w:ascii="Calibri" w:eastAsia="Calibri" w:hAnsi="Calibri" w:cs="Calibri"/>
+                <w:lang w:val="en-US"/>
+              </w:rPr>
+              <w:t xml:space="preserve"> WIM and Navigation by Leaning.</w:t>
+            </w:r>
+          </w:p>
+          <w:p>
+            <w:pPr>
+              <w:cnfStyle w:val="000000000000" w:firstRow="0" w:lastRow="0" w:firstColumn="0" w:lastColumn="0" w:oddVBand="0" w:evenVBand="0" w:oddHBand="0" w:evenHBand="0" w:firstRowFirstColumn="0" w:firstRowLastColumn="0" w:lastRowFirstColumn="0" w:lastRowLastColumn="0"/>
+              <w:rPr>
+                <w:rFonts w:ascii="Calibri" w:eastAsia="Calibri" w:hAnsi="Calibri" w:cs="Calibri"/>
+                <w:lang w:val="en-US"/>
+              </w:rPr>
+            </w:pPr>
+            <w:r>
+              <w:rPr>
+                <w:rFonts w:ascii="Calibri" w:eastAsia="Calibri" w:hAnsi="Calibri" w:cs="Calibri"/>
+                <w:lang w:val="en-US"/>
+              </w:rPr>
+              <w:t>With hands-free navigation the user can use his hands to perform other actions while he is navigating.</w:t>
+            </w:r>
+          </w:p>
+        </w:tc>
+        <w:tc>
+          <w:tcPr>
+            <w:tcW w:w="1984" w:type="dxa"/>
+          </w:tcPr>
+          <w:p>
+            <w:pPr>
+              <w:cnfStyle w:val="000000000000" w:firstRow="0" w:lastRow="0" w:firstColumn="0" w:lastColumn="0" w:oddVBand="0" w:evenVBand="0" w:oddHBand="0" w:evenHBand="0" w:firstRowFirstColumn="0" w:firstRowLastColumn="0" w:lastRowFirstColumn="0" w:lastRowLastColumn="0"/>
+              <w:rPr>
+                <w:rFonts w:eastAsia="Calibri Light"/>
+                <w:lang w:val="en-US"/>
+              </w:rPr>
+            </w:pPr>
+            <w:r>
+              <w:rPr>
+                <w:rFonts w:eastAsia="Calibri Light"/>
+                <w:lang w:val="en-US"/>
+              </w:rPr>
+              <w:t>Hands-Free Navigation</w:t>
+            </w:r>
+          </w:p>
+        </w:tc>
+      </w:tr>
+      <w:tr>
+        <w:trPr>
+          <w:cnfStyle w:val="000000100000" w:firstRow="0" w:lastRow="0" w:firstColumn="0" w:lastColumn="0" w:oddVBand="0" w:evenVBand="0" w:oddHBand="1" w:evenHBand="0" w:firstRowFirstColumn="0" w:firstRowLastColumn="0" w:lastRowFirstColumn="0" w:lastRowLastColumn="0"/>
+        </w:trPr>
+        <w:tc>
+          <w:tcPr>
+            <w:cnfStyle w:val="001000000000" w:firstRow="0" w:lastRow="0" w:firstColumn="1" w:lastColumn="0" w:oddVBand="0" w:evenVBand="0" w:oddHBand="0" w:evenHBand="0" w:firstRowFirstColumn="0" w:firstRowLastColumn="0" w:lastRowFirstColumn="0" w:lastRowLastColumn="0"/>
+            <w:tcW w:w="3402" w:type="dxa"/>
+          </w:tcPr>
+          <w:p>
+            <w:pPr>
+              <w:rPr>
+                <w:rFonts w:eastAsia="Calibri Light"/>
+                <w:lang w:val="en-US"/>
+              </w:rPr>
+            </w:pPr>
+            <w:r>
+              <w:rPr>
+                <w:rFonts w:eastAsia="Calibri Light"/>
+                <w:lang w:val="en-US"/>
+              </w:rPr>
+              <w:t>Travel in Immersive Virtual Environments: An Evaluation of Viewpoint Motion Control Techniques (Only Page 44-52)</w:t>
+            </w:r>
+          </w:p>
+          <w:p>
+            <w:pPr>
+              <w:rPr>
+                <w:rFonts w:eastAsia="Calibri Light"/>
+                <w:lang w:val="en-US"/>
+              </w:rPr>
+            </w:pPr>
+          </w:p>
+        </w:tc>
+        <w:tc>
+          <w:tcPr>
+            <w:tcW w:w="8504" w:type="dxa"/>
+          </w:tcPr>
+          <w:p>
+            <w:pPr>
+              <w:cnfStyle w:val="000000100000" w:firstRow="0" w:lastRow="0" w:firstColumn="0" w:lastColumn="0" w:oddVBand="0" w:evenVBand="0" w:oddHBand="1" w:evenHBand="0" w:firstRowFirstColumn="0" w:firstRowLastColumn="0" w:lastRowFirstColumn="0" w:lastRowLastColumn="0"/>
+              <w:rPr>
+                <w:rFonts w:ascii="Calibri" w:eastAsia="Calibri" w:hAnsi="Calibri" w:cs="Calibri"/>
+                <w:lang w:val="en-US"/>
+              </w:rPr>
+            </w:pPr>
+            <w:r>
+              <w:rPr>
+                <w:rFonts w:ascii="Calibri" w:eastAsia="Calibri" w:hAnsi="Calibri" w:cs="Calibri"/>
+                <w:lang w:val="en-US"/>
+              </w:rPr>
+              <w:t>This paper provides us with various navigation methods, parameters and advantages and disadvantages of steering metho</w:t>
+            </w:r>
+            <w:r>
+              <w:rPr>
+                <w:rFonts w:ascii="Calibri" w:eastAsia="Calibri" w:hAnsi="Calibri" w:cs="Calibri"/>
+                <w:lang w:val="en-US"/>
+              </w:rPr>
+              <w:t>ds (Gaze-Directed or Pointing).</w:t>
+            </w:r>
+          </w:p>
+          <w:p>
+            <w:pPr>
+              <w:tabs>
+                <w:tab w:val="left" w:pos="7210"/>
+              </w:tabs>
+              <w:cnfStyle w:val="000000100000" w:firstRow="0" w:lastRow="0" w:firstColumn="0" w:lastColumn="0" w:oddVBand="0" w:evenVBand="0" w:oddHBand="1" w:evenHBand="0" w:firstRowFirstColumn="0" w:firstRowLastColumn="0" w:lastRowFirstColumn="0" w:lastRowLastColumn="0"/>
+              <w:rPr>
+                <w:rFonts w:ascii="Calibri" w:eastAsia="Calibri" w:hAnsi="Calibri" w:cs="Calibri"/>
+                <w:lang w:val="en-US"/>
+              </w:rPr>
+            </w:pPr>
+            <w:r>
+              <w:rPr>
+                <w:rFonts w:ascii="Calibri" w:eastAsia="Calibri" w:hAnsi="Calibri" w:cs="Calibri"/>
+                <w:lang w:val="en-US"/>
+              </w:rPr>
+              <w:t>But mostly the paper focuses the speed and acceleration parameters.</w:t>
+            </w:r>
+          </w:p>
+        </w:tc>
+        <w:tc>
+          <w:tcPr>
+            <w:tcW w:w="1984" w:type="dxa"/>
+          </w:tcPr>
+          <w:p>
+            <w:pPr>
+              <w:cnfStyle w:val="000000100000" w:firstRow="0" w:lastRow="0" w:firstColumn="0" w:lastColumn="0" w:oddVBand="0" w:evenVBand="0" w:oddHBand="1" w:evenHBand="0" w:firstRowFirstColumn="0" w:firstRowLastColumn="0" w:lastRowFirstColumn="0" w:lastRowLastColumn="0"/>
+              <w:rPr>
+                <w:rFonts w:eastAsia="Calibri Light"/>
+                <w:lang w:val="en-US"/>
+              </w:rPr>
+            </w:pPr>
+            <w:r>
+              <w:rPr>
+                <w:rFonts w:eastAsia="Calibri Light"/>
+                <w:lang w:val="en-US"/>
+              </w:rPr>
+              <w:t>Teleporting</w:t>
+            </w:r>
+          </w:p>
+          <w:p>
+            <w:pPr>
+              <w:cnfStyle w:val="000000100000" w:firstRow="0" w:lastRow="0" w:firstColumn="0" w:lastColumn="0" w:oddVBand="0" w:evenVBand="0" w:oddHBand="1" w:evenHBand="0" w:firstRowFirstColumn="0" w:firstRowLastColumn="0" w:lastRowFirstColumn="0" w:lastRowLastColumn="0"/>
+              <w:rPr>
+                <w:rFonts w:eastAsia="Calibri Light"/>
+                <w:lang w:val="en-US"/>
+              </w:rPr>
+            </w:pPr>
+            <w:r>
+              <w:rPr>
+                <w:rFonts w:eastAsia="Calibri Light"/>
+                <w:lang w:val="en-US"/>
+              </w:rPr>
+              <w:t>Speed</w:t>
+            </w:r>
+          </w:p>
+        </w:tc>
+      </w:tr>
+      <w:tr>
+        <w:tc>
+          <w:tcPr>
+            <w:cnfStyle w:val="001000000000" w:firstRow="0" w:lastRow="0" w:firstColumn="1" w:lastColumn="0" w:oddVBand="0" w:evenVBand="0" w:oddHBand="0" w:evenHBand="0" w:firstRowFirstColumn="0" w:firstRowLastColumn="0" w:lastRowFirstColumn="0" w:lastRowLastColumn="0"/>
+            <w:tcW w:w="3402" w:type="dxa"/>
+          </w:tcPr>
+          <w:p>
+            <w:pPr>
+              <w:rPr>
+                <w:rFonts w:eastAsia="Calibri Light"/>
+                <w:lang w:val="en-US"/>
+              </w:rPr>
+            </w:pPr>
+            <w:r>
+              <w:rPr>
+                <w:rFonts w:eastAsia="Calibri Light"/>
+                <w:lang w:val="en-US"/>
+              </w:rPr>
+              <w:t>Steps and Ladders in Virtual Reality</w:t>
+            </w:r>
+          </w:p>
+          <w:p>
+            <w:pPr>
+              <w:rPr>
+                <w:rFonts w:eastAsia="Calibri Light"/>
+                <w:lang w:val="en-US"/>
+              </w:rPr>
+            </w:pPr>
+          </w:p>
+        </w:tc>
+        <w:tc>
+          <w:tcPr>
+            <w:tcW w:w="8504" w:type="dxa"/>
+          </w:tcPr>
+          <w:p>
+            <w:pPr>
+              <w:cnfStyle w:val="000000000000" w:firstRow="0" w:lastRow="0" w:firstColumn="0" w:lastColumn="0" w:oddVBand="0" w:evenVBand="0" w:oddHBand="0" w:evenHBand="0" w:firstRowFirstColumn="0" w:firstRowLastColumn="0" w:lastRowFirstColumn="0" w:lastRowLastColumn="0"/>
+              <w:rPr>
+                <w:rFonts w:ascii="Calibri" w:eastAsia="Calibri" w:hAnsi="Calibri" w:cs="Calibri"/>
+                <w:lang w:val="en-US"/>
+              </w:rPr>
+            </w:pPr>
+            <w:r>
+              <w:rPr>
+                <w:rFonts w:ascii="Calibri" w:eastAsia="Calibri" w:hAnsi="Calibri" w:cs="Calibri"/>
+                <w:lang w:val="en-US"/>
+              </w:rPr>
+              <w:t xml:space="preserve">This paper describes a navigation method for the interaction with stairs </w:t>
+            </w:r>
+            <w:r>
+              <w:rPr>
+                <w:rFonts w:ascii="Calibri" w:eastAsia="Calibri" w:hAnsi="Calibri" w:cs="Calibri"/>
+                <w:lang w:val="en-US"/>
+              </w:rPr>
+              <w:t>and ladders in virtual Reality.</w:t>
+            </w:r>
+          </w:p>
+          <w:p>
+            <w:pPr>
+              <w:cnfStyle w:val="000000000000" w:firstRow="0" w:lastRow="0" w:firstColumn="0" w:lastColumn="0" w:oddVBand="0" w:evenVBand="0" w:oddHBand="0" w:evenHBand="0" w:firstRowFirstColumn="0" w:firstRowLastColumn="0" w:lastRowFirstColumn="0" w:lastRowLastColumn="0"/>
+              <w:rPr>
+                <w:rFonts w:ascii="Calibri" w:eastAsia="Calibri" w:hAnsi="Calibri" w:cs="Calibri"/>
+                <w:lang w:val="en-US"/>
+              </w:rPr>
+            </w:pPr>
+            <w:r>
+              <w:rPr>
+                <w:rFonts w:ascii="Calibri" w:eastAsia="Calibri" w:hAnsi="Calibri" w:cs="Calibri"/>
+                <w:lang w:val="en-US"/>
+              </w:rPr>
+              <w:t>It shows the difference between the interaction with stairs an</w:t>
+            </w:r>
+            <w:r>
+              <w:rPr>
+                <w:rFonts w:ascii="Calibri" w:eastAsia="Calibri" w:hAnsi="Calibri" w:cs="Calibri"/>
+                <w:lang w:val="en-US"/>
+              </w:rPr>
+              <w:t>d the interaction with ladders.</w:t>
+            </w:r>
+          </w:p>
+          <w:p>
+            <w:pPr>
+              <w:cnfStyle w:val="000000000000" w:firstRow="0" w:lastRow="0" w:firstColumn="0" w:lastColumn="0" w:oddVBand="0" w:evenVBand="0" w:oddHBand="0" w:evenHBand="0" w:firstRowFirstColumn="0" w:firstRowLastColumn="0" w:lastRowFirstColumn="0" w:lastRowLastColumn="0"/>
+              <w:rPr>
+                <w:rFonts w:ascii="Calibri" w:eastAsia="Calibri" w:hAnsi="Calibri" w:cs="Calibri"/>
+                <w:lang w:val="en-US"/>
+              </w:rPr>
+            </w:pPr>
+            <w:r>
+              <w:rPr>
+                <w:rFonts w:ascii="Calibri" w:eastAsia="Calibri" w:hAnsi="Calibri" w:cs="Calibri"/>
+                <w:lang w:val="en-US"/>
+              </w:rPr>
+              <w:t>For both it is more a whole body gesture than only a simple hand usage.</w:t>
+            </w:r>
+          </w:p>
+        </w:tc>
+        <w:tc>
+          <w:tcPr>
+            <w:tcW w:w="1984" w:type="dxa"/>
+          </w:tcPr>
+          <w:p>
+            <w:pPr>
+              <w:cnfStyle w:val="000000000000" w:firstRow="0" w:lastRow="0" w:firstColumn="0" w:lastColumn="0" w:oddVBand="0" w:evenVBand="0" w:oddHBand="0" w:evenHBand="0" w:firstRowFirstColumn="0" w:firstRowLastColumn="0" w:lastRowFirstColumn="0" w:lastRowLastColumn="0"/>
+              <w:rPr>
+                <w:rFonts w:eastAsia="Calibri Light"/>
+                <w:lang w:val="en-US"/>
+              </w:rPr>
+            </w:pPr>
+            <w:r>
+              <w:rPr>
+                <w:rFonts w:eastAsia="Calibri Light"/>
+                <w:lang w:val="en-US"/>
+              </w:rPr>
+              <w:t>Walking</w:t>
+            </w:r>
+          </w:p>
+          <w:p>
+            <w:pPr>
+              <w:cnfStyle w:val="000000000000" w:firstRow="0" w:lastRow="0" w:firstColumn="0" w:lastColumn="0" w:oddVBand="0" w:evenVBand="0" w:oddHBand="0" w:evenHBand="0" w:firstRowFirstColumn="0" w:firstRowLastColumn="0" w:lastRowFirstColumn="0" w:lastRowLastColumn="0"/>
+              <w:rPr>
+                <w:rFonts w:eastAsia="Calibri Light"/>
+                <w:lang w:val="en-US"/>
+              </w:rPr>
+            </w:pPr>
+            <w:r>
+              <w:rPr>
+                <w:rFonts w:eastAsia="Calibri Light"/>
+                <w:lang w:val="en-US"/>
+              </w:rPr>
+              <w:t>Climbing</w:t>
+            </w:r>
+          </w:p>
+        </w:tc>
+      </w:tr>
+      <w:tr>
+        <w:trPr>
+          <w:cnfStyle w:val="000000100000" w:firstRow="0" w:lastRow="0" w:firstColumn="0" w:lastColumn="0" w:oddVBand="0" w:evenVBand="0" w:oddHBand="1" w:evenHBand="0" w:firstRowFirstColumn="0" w:firstRowLastColumn="0" w:lastRowFirstColumn="0" w:lastRowLastColumn="0"/>
+        </w:trPr>
+        <w:tc>
+          <w:tcPr>
+            <w:cnfStyle w:val="001000000000" w:firstRow="0" w:lastRow="0" w:firstColumn="1" w:lastColumn="0" w:oddVBand="0" w:evenVBand="0" w:oddHBand="0" w:evenHBand="0" w:firstRowFirstColumn="0" w:firstRowLastColumn="0" w:lastRowFirstColumn="0" w:lastRowLastColumn="0"/>
+            <w:tcW w:w="3402" w:type="dxa"/>
+          </w:tcPr>
+          <w:p>
+            <w:pPr>
+              <w:rPr>
+                <w:rFonts w:eastAsia="Calibri Light"/>
+                <w:lang w:val="en-US"/>
+              </w:rPr>
+            </w:pPr>
+            <w:r>
+              <w:rPr>
+                <w:rFonts w:eastAsia="Calibri Light"/>
+                <w:lang w:val="en-US"/>
+              </w:rPr>
+              <w:t>Taking Steps - The Influence of a Walking Technique on Presence in Virtual Reality</w:t>
+            </w:r>
+          </w:p>
+          <w:p>
+            <w:pPr>
+              <w:rPr>
+                <w:rFonts w:eastAsia="Calibri Light"/>
+                <w:lang w:val="en-US"/>
+              </w:rPr>
+            </w:pPr>
+          </w:p>
+        </w:tc>
+        <w:tc>
+          <w:tcPr>
+            <w:tcW w:w="8504" w:type="dxa"/>
+          </w:tcPr>
+          <w:p>
+            <w:pPr>
+              <w:cnfStyle w:val="000000100000" w:firstRow="0" w:lastRow="0" w:firstColumn="0" w:lastColumn="0" w:oddVBand="0" w:evenVBand="0" w:oddHBand="1" w:evenHBand="0" w:firstRowFirstColumn="0" w:firstRowLastColumn="0" w:lastRowFirstColumn="0" w:lastRowLastColumn="0"/>
+              <w:rPr>
+                <w:rFonts w:ascii="Calibri" w:eastAsia="Calibri" w:hAnsi="Calibri" w:cs="Calibri"/>
+                <w:lang w:val="en-US"/>
+              </w:rPr>
+            </w:pPr>
+            <w:r>
+              <w:rPr>
+                <w:rFonts w:ascii="Calibri" w:eastAsia="Calibri" w:hAnsi="Calibri" w:cs="Calibri"/>
+                <w:lang w:val="en-US"/>
+              </w:rPr>
+              <w:t>This paper provides a comparison between Gaze-Directed</w:t>
+            </w:r>
+            <w:r>
+              <w:rPr>
+                <w:rFonts w:ascii="Calibri" w:eastAsia="Calibri" w:hAnsi="Calibri" w:cs="Calibri"/>
+                <w:lang w:val="en-US"/>
+              </w:rPr>
+              <w:t>- and Hand-Pointing-Navigation.</w:t>
+            </w:r>
+          </w:p>
+          <w:p>
+            <w:pPr>
+              <w:cnfStyle w:val="000000100000" w:firstRow="0" w:lastRow="0" w:firstColumn="0" w:lastColumn="0" w:oddVBand="0" w:evenVBand="0" w:oddHBand="1" w:evenHBand="0" w:firstRowFirstColumn="0" w:firstRowLastColumn="0" w:lastRowFirstColumn="0" w:lastRowLastColumn="0"/>
+              <w:rPr>
+                <w:rFonts w:ascii="Calibri" w:eastAsia="Calibri" w:hAnsi="Calibri" w:cs="Calibri"/>
+                <w:lang w:val="en-US"/>
+              </w:rPr>
+            </w:pPr>
+            <w:r>
+              <w:rPr>
+                <w:rFonts w:ascii="Calibri" w:eastAsia="Calibri" w:hAnsi="Calibri" w:cs="Calibri"/>
+                <w:lang w:val="en-US"/>
+              </w:rPr>
+              <w:t>However, the main focus of the paper is on the presence (psychological sense of being there.</w:t>
+            </w:r>
+          </w:p>
+          <w:p>
+            <w:pPr>
+              <w:cnfStyle w:val="000000100000" w:firstRow="0" w:lastRow="0" w:firstColumn="0" w:lastColumn="0" w:oddVBand="0" w:evenVBand="0" w:oddHBand="1" w:evenHBand="0" w:firstRowFirstColumn="0" w:firstRowLastColumn="0" w:lastRowFirstColumn="0" w:lastRowLastColumn="0"/>
+              <w:rPr>
+                <w:rFonts w:ascii="Calibri" w:eastAsia="Calibri" w:hAnsi="Calibri" w:cs="Calibri"/>
+                <w:lang w:val="en-US"/>
+              </w:rPr>
+            </w:pPr>
+          </w:p>
+        </w:tc>
+        <w:tc>
+          <w:tcPr>
+            <w:tcW w:w="1984" w:type="dxa"/>
+          </w:tcPr>
+          <w:p>
+            <w:pPr>
+              <w:cnfStyle w:val="000000100000" w:firstRow="0" w:lastRow="0" w:firstColumn="0" w:lastColumn="0" w:oddVBand="0" w:evenVBand="0" w:oddHBand="1" w:evenHBand="0" w:firstRowFirstColumn="0" w:firstRowLastColumn="0" w:lastRowFirstColumn="0" w:lastRowLastColumn="0"/>
+              <w:rPr>
+                <w:rFonts w:eastAsia="Calibri Light"/>
+                <w:lang w:val="en-US"/>
+              </w:rPr>
+            </w:pPr>
+            <w:r>
+              <w:rPr>
+                <w:rFonts w:eastAsia="Calibri Light"/>
+                <w:lang w:val="en-US"/>
+              </w:rPr>
+              <w:t>Teleporting</w:t>
+            </w:r>
+          </w:p>
+          <w:p>
+            <w:pPr>
+              <w:cnfStyle w:val="000000100000" w:firstRow="0" w:lastRow="0" w:firstColumn="0" w:lastColumn="0" w:oddVBand="0" w:evenVBand="0" w:oddHBand="1" w:evenHBand="0" w:firstRowFirstColumn="0" w:firstRowLastColumn="0" w:lastRowFirstColumn="0" w:lastRowLastColumn="0"/>
+              <w:rPr>
+                <w:rFonts w:eastAsia="Calibri Light"/>
+                <w:lang w:val="en-US"/>
+              </w:rPr>
+            </w:pPr>
+            <w:r>
+              <w:rPr>
+                <w:rFonts w:eastAsia="Calibri Light"/>
+                <w:lang w:val="en-US"/>
+              </w:rPr>
+              <w:t>Presence</w:t>
+            </w:r>
+          </w:p>
+        </w:tc>
+      </w:tr>
+      <w:tr>
+        <w:tc>
+          <w:tcPr>
+            <w:cnfStyle w:val="001000000000" w:firstRow="0" w:lastRow="0" w:firstColumn="1" w:lastColumn="0" w:oddVBand="0" w:evenVBand="0" w:oddHBand="0" w:evenHBand="0" w:firstRowFirstColumn="0" w:firstRowLastColumn="0" w:lastRowFirstColumn="0" w:lastRowLastColumn="0"/>
+            <w:tcW w:w="3402" w:type="dxa"/>
+          </w:tcPr>
+          <w:p>
+            <w:pPr>
+              <w:rPr>
+                <w:rFonts w:ascii="Calibri" w:eastAsia="Calibri" w:hAnsi="Calibri" w:cs="Calibri"/>
+                <w:lang w:val="en-US"/>
+              </w:rPr>
+            </w:pPr>
+            <w:r>
+              <w:rPr>
+                <w:rFonts w:eastAsia="Calibri Light"/>
+                <w:lang w:val="en-US"/>
+              </w:rPr>
+              <w:t>Disney's Aladdin First Steps Toward Storyt</w:t>
+            </w:r>
+            <w:r>
+              <w:rPr>
+                <w:rFonts w:eastAsia="Calibri Light"/>
+                <w:lang w:val="en-US"/>
+              </w:rPr>
+              <w:t>elling in Virtual Reality Paper</w:t>
+            </w:r>
+          </w:p>
+          <w:p>
+            <w:pPr>
+              <w:rPr>
+                <w:rFonts w:eastAsia="Calibri Light"/>
+                <w:lang w:val="en-US"/>
+              </w:rPr>
+            </w:pPr>
+          </w:p>
+        </w:tc>
+        <w:tc>
+          <w:tcPr>
+            <w:tcW w:w="8504" w:type="dxa"/>
+          </w:tcPr>
+          <w:p>
+            <w:pPr>
+              <w:cnfStyle w:val="000000000000" w:firstRow="0" w:lastRow="0" w:firstColumn="0" w:lastColumn="0" w:oddVBand="0" w:evenVBand="0" w:oddHBand="0" w:evenHBand="0" w:firstRowFirstColumn="0" w:firstRowLastColumn="0" w:lastRowFirstColumn="0" w:lastRowLastColumn="0"/>
+              <w:rPr>
+                <w:rFonts w:ascii="Calibri" w:eastAsia="Calibri" w:hAnsi="Calibri" w:cs="Calibri"/>
+                <w:lang w:val="en-US"/>
+              </w:rPr>
+            </w:pPr>
+            <w:r>
+              <w:rPr>
+                <w:rFonts w:ascii="Calibri" w:eastAsia="Calibri" w:hAnsi="Calibri" w:cs="Calibri"/>
+                <w:lang w:val="en-US"/>
+              </w:rPr>
+              <w:t>Motion Sickness Room warmer -&gt; discomfort greater</w:t>
+            </w:r>
+          </w:p>
+          <w:p>
+            <w:pPr>
+              <w:cnfStyle w:val="000000000000" w:firstRow="0" w:lastRow="0" w:firstColumn="0" w:lastColumn="0" w:oddVBand="0" w:evenVBand="0" w:oddHBand="0" w:evenHBand="0" w:firstRowFirstColumn="0" w:firstRowLastColumn="0" w:lastRowFirstColumn="0" w:lastRowLastColumn="0"/>
+              <w:rPr>
+                <w:rFonts w:ascii="Calibri" w:eastAsia="Calibri" w:hAnsi="Calibri" w:cs="Calibri"/>
+                <w:lang w:val="en-US"/>
+              </w:rPr>
+            </w:pPr>
+            <w:r>
+              <w:rPr>
+                <w:rFonts w:ascii="Calibri" w:eastAsia="Calibri" w:hAnsi="Calibri" w:cs="Calibri"/>
+                <w:lang w:val="en-US"/>
+              </w:rPr>
+              <w:t>limit the duration of experience, discomfort increases with ride length.</w:t>
+            </w:r>
+          </w:p>
+          <w:p>
+            <w:pPr>
+              <w:cnfStyle w:val="000000000000" w:firstRow="0" w:lastRow="0" w:firstColumn="0" w:lastColumn="0" w:oddVBand="0" w:evenVBand="0" w:oddHBand="0" w:evenHBand="0" w:firstRowFirstColumn="0" w:firstRowLastColumn="0" w:lastRowFirstColumn="0" w:lastRowLastColumn="0"/>
+              <w:rPr>
+                <w:rFonts w:ascii="Calibri" w:eastAsia="Calibri" w:hAnsi="Calibri" w:cs="Calibri"/>
+                <w:lang w:val="en-US"/>
+              </w:rPr>
+            </w:pPr>
+            <w:r>
+              <w:rPr>
+                <w:rFonts w:ascii="Calibri" w:eastAsia="Calibri" w:hAnsi="Calibri" w:cs="Calibri"/>
+                <w:lang w:val="en-US"/>
+              </w:rPr>
+              <w:t>Paper for general understanding of VR.</w:t>
+            </w:r>
+          </w:p>
+        </w:tc>
+        <w:tc>
+          <w:tcPr>
+            <w:tcW w:w="1984" w:type="dxa"/>
+          </w:tcPr>
+          <w:p>
+            <w:pPr>
+              <w:cnfStyle w:val="000000000000" w:firstRow="0" w:lastRow="0" w:firstColumn="0" w:lastColumn="0" w:oddVBand="0" w:evenVBand="0" w:oddHBand="0" w:evenHBand="0" w:firstRowFirstColumn="0" w:firstRowLastColumn="0" w:lastRowFirstColumn="0" w:lastRowLastColumn="0"/>
+              <w:rPr>
+                <w:rFonts w:eastAsia="Calibri Light"/>
+                <w:lang w:val="en-US"/>
+              </w:rPr>
+            </w:pPr>
+            <w:r>
+              <w:rPr>
+                <w:rFonts w:eastAsia="Calibri Light"/>
+                <w:lang w:val="en-US"/>
+              </w:rPr>
+              <w:t>General</w:t>
+            </w:r>
+          </w:p>
+        </w:tc>
+      </w:tr>
+      <w:tr>
+        <w:trPr>
+          <w:cnfStyle w:val="000000100000" w:firstRow="0" w:lastRow="0" w:firstColumn="0" w:lastColumn="0" w:oddVBand="0" w:evenVBand="0" w:oddHBand="1" w:evenHBand="0" w:firstRowFirstColumn="0" w:firstRowLastColumn="0" w:lastRowFirstColumn="0" w:lastRowLastColumn="0"/>
+        </w:trPr>
+        <w:tc>
+          <w:tcPr>
+            <w:cnfStyle w:val="001000000000" w:firstRow="0" w:lastRow="0" w:firstColumn="1" w:lastColumn="0" w:oddVBand="0" w:evenVBand="0" w:oddHBand="0" w:evenHBand="0" w:firstRowFirstColumn="0" w:firstRowLastColumn="0" w:lastRowFirstColumn="0" w:lastRowLastColumn="0"/>
+            <w:tcW w:w="3402" w:type="dxa"/>
+          </w:tcPr>
+          <w:p>
+            <w:pPr>
+              <w:rPr>
+                <w:rFonts w:eastAsia="Calibri Light"/>
+                <w:lang w:val="en-US"/>
+              </w:rPr>
+            </w:pPr>
+            <w:r>
+              <w:rPr>
+                <w:rFonts w:eastAsia="Calibri Light"/>
+                <w:lang w:val="en-US"/>
+              </w:rPr>
+              <w:t>VR-STEP: Walking-in-Place using Inertial Sensing for Hands Free Navigation in Mobile VR Environments</w:t>
+            </w:r>
+          </w:p>
+          <w:p>
+            <w:pPr>
+              <w:rPr>
+                <w:rFonts w:eastAsia="Calibri Light"/>
+                <w:lang w:val="en-US"/>
+              </w:rPr>
+            </w:pPr>
+          </w:p>
+        </w:tc>
+        <w:tc>
+          <w:tcPr>
+            <w:tcW w:w="8504" w:type="dxa"/>
+          </w:tcPr>
+          <w:p>
+            <w:pPr>
+              <w:cnfStyle w:val="000000100000" w:firstRow="0" w:lastRow="0" w:firstColumn="0" w:lastColumn="0" w:oddVBand="0" w:evenVBand="0" w:oddHBand="1" w:evenHBand="0" w:firstRowFirstColumn="0" w:firstRowLastColumn="0" w:lastRowFirstColumn="0" w:lastRowLastColumn="0"/>
+              <w:rPr>
+                <w:rFonts w:ascii="Calibri" w:eastAsia="Calibri" w:hAnsi="Calibri" w:cs="Calibri"/>
+                <w:lang w:val="en-US"/>
+              </w:rPr>
+            </w:pPr>
+            <w:r>
+              <w:rPr>
+                <w:rFonts w:ascii="Calibri" w:eastAsia="Calibri" w:hAnsi="Calibri" w:cs="Calibri"/>
+                <w:lang w:val="en-US"/>
+              </w:rPr>
+              <w:t>Auto Walk Button at the Users Feet.</w:t>
+            </w:r>
+          </w:p>
+          <w:p>
+            <w:pPr>
+              <w:cnfStyle w:val="000000100000" w:firstRow="0" w:lastRow="0" w:firstColumn="0" w:lastColumn="0" w:oddVBand="0" w:evenVBand="0" w:oddHBand="1" w:evenHBand="0" w:firstRowFirstColumn="0" w:firstRowLastColumn="0" w:lastRowFirstColumn="0" w:lastRowLastColumn="0"/>
+              <w:rPr>
+                <w:rFonts w:ascii="Calibri" w:eastAsia="Calibri" w:hAnsi="Calibri" w:cs="Calibri"/>
+                <w:lang w:val="en-US"/>
+              </w:rPr>
+            </w:pPr>
+            <w:r>
+              <w:rPr>
+                <w:rFonts w:ascii="Calibri" w:eastAsia="Calibri" w:hAnsi="Calibri" w:cs="Calibri"/>
+                <w:lang w:val="en-US"/>
+              </w:rPr>
+              <w:t>Walking in place treadmill controllers mentioned.</w:t>
+            </w:r>
+          </w:p>
+          <w:p>
+            <w:pPr>
+              <w:cnfStyle w:val="000000100000" w:firstRow="0" w:lastRow="0" w:firstColumn="0" w:lastColumn="0" w:oddVBand="0" w:evenVBand="0" w:oddHBand="1" w:evenHBand="0" w:firstRowFirstColumn="0" w:firstRowLastColumn="0" w:lastRowFirstColumn="0" w:lastRowLastColumn="0"/>
+              <w:rPr>
+                <w:rFonts w:ascii="Calibri" w:eastAsia="Calibri" w:hAnsi="Calibri" w:cs="Calibri"/>
+                <w:lang w:val="en-US"/>
+              </w:rPr>
+            </w:pPr>
+            <w:r>
+              <w:rPr>
+                <w:rFonts w:ascii="Calibri" w:eastAsia="Calibri" w:hAnsi="Calibri" w:cs="Calibri"/>
+                <w:lang w:val="en-US"/>
+              </w:rPr>
+              <w:t>Real walking can be implemented using an optical tracking system [31, 30], but this approach doesn’t scale very well since the tracked space and the virtual spa</w:t>
+            </w:r>
+            <w:r>
+              <w:rPr>
+                <w:rFonts w:ascii="Calibri" w:eastAsia="Calibri" w:hAnsi="Calibri" w:cs="Calibri"/>
+                <w:lang w:val="en-US"/>
+              </w:rPr>
+              <w:t>ce need to be the same size.</w:t>
+            </w:r>
+          </w:p>
+          <w:p>
+            <w:pPr>
+              <w:cnfStyle w:val="000000100000" w:firstRow="0" w:lastRow="0" w:firstColumn="0" w:lastColumn="0" w:oddVBand="0" w:evenVBand="0" w:oddHBand="1" w:evenHBand="0" w:firstRowFirstColumn="0" w:firstRowLastColumn="0" w:lastRowFirstColumn="0" w:lastRowLastColumn="0"/>
+              <w:rPr>
+                <w:rFonts w:ascii="Calibri" w:eastAsia="Calibri" w:hAnsi="Calibri" w:cs="Calibri"/>
+                <w:lang w:val="en-US"/>
+              </w:rPr>
+            </w:pPr>
+            <w:r>
+              <w:rPr>
+                <w:rFonts w:ascii="Calibri" w:eastAsia="Calibri" w:hAnsi="Calibri" w:cs="Calibri"/>
+                <w:lang w:val="en-US"/>
+              </w:rPr>
+              <w:t>WHY? scaling of virtual space is possible.</w:t>
+            </w:r>
+          </w:p>
+          <w:p>
+            <w:pPr>
+              <w:cnfStyle w:val="000000100000" w:firstRow="0" w:lastRow="0" w:firstColumn="0" w:lastColumn="0" w:oddVBand="0" w:evenVBand="0" w:oddHBand="1" w:evenHBand="0" w:firstRowFirstColumn="0" w:firstRowLastColumn="0" w:lastRowFirstColumn="0" w:lastRowLastColumn="0"/>
+              <w:rPr>
+                <w:rFonts w:ascii="Calibri" w:eastAsia="Calibri" w:hAnsi="Calibri" w:cs="Calibri"/>
+                <w:lang w:val="en-US"/>
+              </w:rPr>
+            </w:pPr>
+            <w:r>
+              <w:rPr>
+                <w:rFonts w:ascii="Calibri" w:eastAsia="Calibri" w:hAnsi="Calibri" w:cs="Calibri"/>
+                <w:lang w:val="en-US"/>
+              </w:rPr>
+              <w:t xml:space="preserve">Many </w:t>
+            </w:r>
+            <w:r>
+              <w:rPr>
+                <w:rFonts w:ascii="Calibri" w:eastAsia="Calibri" w:hAnsi="Calibri" w:cs="Calibri"/>
+                <w:lang w:val="en-US"/>
+              </w:rPr>
+              <w:t>information</w:t>
+            </w:r>
+            <w:r>
+              <w:rPr>
+                <w:rFonts w:ascii="Calibri" w:eastAsia="Calibri" w:hAnsi="Calibri" w:cs="Calibri"/>
+                <w:lang w:val="en-US"/>
+              </w:rPr>
+              <w:t xml:space="preserve"> about Walking in Place</w:t>
+            </w:r>
+          </w:p>
+        </w:tc>
+        <w:tc>
+          <w:tcPr>
+            <w:tcW w:w="1984" w:type="dxa"/>
+          </w:tcPr>
+          <w:p>
+            <w:pPr>
+              <w:cnfStyle w:val="000000100000" w:firstRow="0" w:lastRow="0" w:firstColumn="0" w:lastColumn="0" w:oddVBand="0" w:evenVBand="0" w:oddHBand="1" w:evenHBand="0" w:firstRowFirstColumn="0" w:firstRowLastColumn="0" w:lastRowFirstColumn="0" w:lastRowLastColumn="0"/>
+              <w:rPr>
+                <w:rFonts w:eastAsia="Calibri Light"/>
+                <w:lang w:val="en-US"/>
+              </w:rPr>
+            </w:pPr>
+            <w:r>
+              <w:rPr>
+                <w:rFonts w:eastAsia="Calibri Light"/>
+                <w:lang w:val="en-US"/>
+              </w:rPr>
+              <w:t>Walking</w:t>
+            </w:r>
+          </w:p>
+        </w:tc>
+      </w:tr>
+      <w:tr>
+        <w:tc>
+          <w:tcPr>
+            <w:cnfStyle w:val="001000000000" w:firstRow="0" w:lastRow="0" w:firstColumn="1" w:lastColumn="0" w:oddVBand="0" w:evenVBand="0" w:oddHBand="0" w:evenHBand="0" w:firstRowFirstColumn="0" w:firstRowLastColumn="0" w:lastRowFirstColumn="0" w:lastRowLastColumn="0"/>
+            <w:tcW w:w="3402" w:type="dxa"/>
+          </w:tcPr>
+          <w:p>
+            <w:pPr>
+              <w:rPr>
+                <w:rFonts w:eastAsia="Calibri Light"/>
+                <w:lang w:val="en-US"/>
+              </w:rPr>
+            </w:pPr>
+            <w:r>
+              <w:rPr>
+                <w:rFonts w:eastAsia="Calibri Light"/>
+                <w:lang w:val="en-US"/>
+              </w:rPr>
+              <w:t xml:space="preserve">Walking &gt; Walking-in-Place &gt; </w:t>
+            </w:r>
+            <w:r>
+              <w:rPr>
+                <w:rFonts w:eastAsia="Calibri Light"/>
+                <w:lang w:val="en-US"/>
+              </w:rPr>
+              <w:lastRenderedPageBreak/>
+              <w:t>Flying, in Virtual Environments</w:t>
+            </w:r>
+          </w:p>
+          <w:p>
+            <w:pPr>
+              <w:rPr>
+                <w:rFonts w:eastAsia="Calibri Light"/>
+                <w:lang w:val="en-US"/>
+              </w:rPr>
+            </w:pPr>
+          </w:p>
+        </w:tc>
+        <w:tc>
+          <w:tcPr>
+            <w:tcW w:w="8504" w:type="dxa"/>
+          </w:tcPr>
+          <w:p>
+            <w:pPr>
+              <w:cnfStyle w:val="000000000000" w:firstRow="0" w:lastRow="0" w:firstColumn="0" w:lastColumn="0" w:oddVBand="0" w:evenVBand="0" w:oddHBand="0" w:evenHBand="0" w:firstRowFirstColumn="0" w:firstRowLastColumn="0" w:lastRowFirstColumn="0" w:lastRowLastColumn="0"/>
+              <w:rPr>
+                <w:rFonts w:ascii="Calibri" w:eastAsia="Calibri" w:hAnsi="Calibri" w:cs="Calibri"/>
+                <w:lang w:val="en-US"/>
+              </w:rPr>
+            </w:pPr>
+            <w:r>
+              <w:rPr>
+                <w:rFonts w:ascii="Calibri" w:eastAsia="Calibri" w:hAnsi="Calibri" w:cs="Calibri"/>
+                <w:lang w:val="en-US"/>
+              </w:rPr>
+              <w:lastRenderedPageBreak/>
+              <w:t>Therefore, research in locomotion has proceeded in two dimensions: development of wide-</w:t>
+            </w:r>
+            <w:r>
+              <w:rPr>
+                <w:rFonts w:ascii="Calibri" w:eastAsia="Calibri" w:hAnsi="Calibri" w:cs="Calibri"/>
+                <w:lang w:val="en-US"/>
+              </w:rPr>
+              <w:lastRenderedPageBreak/>
+              <w:t>area trackers so users can really walk about [Ward, 1992], and development of body-active surrogates for walking:</w:t>
+            </w:r>
+          </w:p>
+          <w:p>
+            <w:pPr>
+              <w:cnfStyle w:val="000000000000" w:firstRow="0" w:lastRow="0" w:firstColumn="0" w:lastColumn="0" w:oddVBand="0" w:evenVBand="0" w:oddHBand="0" w:evenHBand="0" w:firstRowFirstColumn="0" w:firstRowLastColumn="0" w:lastRowFirstColumn="0" w:lastRowLastColumn="0"/>
+              <w:rPr>
+                <w:rFonts w:ascii="Calibri" w:eastAsia="Calibri" w:hAnsi="Calibri" w:cs="Calibri"/>
+                <w:lang w:val="en-US"/>
+              </w:rPr>
+            </w:pPr>
+            <w:r>
+              <w:rPr>
+                <w:rFonts w:ascii="Calibri" w:eastAsia="Calibri" w:hAnsi="Calibri" w:cs="Calibri"/>
+                <w:lang w:val="en-US"/>
+              </w:rPr>
+              <w:t>treadmills, bicycles, wheelchairs, roller skates, and walking-in place [Brooks, 1986; Christensen, 1998; Darken, 1997; Iwata, 1999; Slater, 1993].</w:t>
+            </w:r>
+          </w:p>
+          <w:p>
+            <w:pPr>
+              <w:cnfStyle w:val="000000000000" w:firstRow="0" w:lastRow="0" w:firstColumn="0" w:lastColumn="0" w:oddVBand="0" w:evenVBand="0" w:oddHBand="0" w:evenHBand="0" w:firstRowFirstColumn="0" w:firstRowLastColumn="0" w:lastRowFirstColumn="0" w:lastRowLastColumn="0"/>
+              <w:rPr>
+                <w:lang w:val="en-US"/>
+              </w:rPr>
+            </w:pPr>
+            <w:r>
+              <w:rPr>
+                <w:rFonts w:ascii="Calibri" w:eastAsia="Calibri" w:hAnsi="Calibri" w:cs="Calibri"/>
+                <w:lang w:val="en-US"/>
+              </w:rPr>
+              <w:t>Explanation that real walking is better than other kind of navigation in vr.</w:t>
+            </w:r>
+          </w:p>
+        </w:tc>
+        <w:tc>
+          <w:tcPr>
+            <w:tcW w:w="1984" w:type="dxa"/>
+          </w:tcPr>
+          <w:p>
+            <w:pPr>
+              <w:cnfStyle w:val="000000000000" w:firstRow="0" w:lastRow="0" w:firstColumn="0" w:lastColumn="0" w:oddVBand="0" w:evenVBand="0" w:oddHBand="0" w:evenHBand="0" w:firstRowFirstColumn="0" w:firstRowLastColumn="0" w:lastRowFirstColumn="0" w:lastRowLastColumn="0"/>
+              <w:rPr>
+                <w:rFonts w:eastAsia="Calibri Light"/>
+                <w:lang w:val="en-US"/>
+              </w:rPr>
+            </w:pPr>
+            <w:r>
+              <w:rPr>
+                <w:rFonts w:eastAsia="Calibri Light"/>
+                <w:lang w:val="en-US"/>
+              </w:rPr>
+              <w:lastRenderedPageBreak/>
+              <w:t>Walking</w:t>
+            </w:r>
+          </w:p>
+          <w:p>
+            <w:pPr>
+              <w:cnfStyle w:val="000000000000" w:firstRow="0" w:lastRow="0" w:firstColumn="0" w:lastColumn="0" w:oddVBand="0" w:evenVBand="0" w:oddHBand="0" w:evenHBand="0" w:firstRowFirstColumn="0" w:firstRowLastColumn="0" w:lastRowFirstColumn="0" w:lastRowLastColumn="0"/>
+              <w:rPr>
+                <w:rFonts w:eastAsia="Calibri Light"/>
+                <w:lang w:val="en-US"/>
+              </w:rPr>
+            </w:pPr>
+            <w:r>
+              <w:rPr>
+                <w:rFonts w:eastAsia="Calibri Light"/>
+                <w:lang w:val="en-US"/>
+              </w:rPr>
+              <w:lastRenderedPageBreak/>
+              <w:t>Walking in Place</w:t>
+            </w:r>
+          </w:p>
+        </w:tc>
+      </w:tr>
+      <w:tr>
+        <w:trPr>
+          <w:cnfStyle w:val="000000100000" w:firstRow="0" w:lastRow="0" w:firstColumn="0" w:lastColumn="0" w:oddVBand="0" w:evenVBand="0" w:oddHBand="1" w:evenHBand="0" w:firstRowFirstColumn="0" w:firstRowLastColumn="0" w:lastRowFirstColumn="0" w:lastRowLastColumn="0"/>
+        </w:trPr>
+        <w:tc>
+          <w:tcPr>
+            <w:cnfStyle w:val="001000000000" w:firstRow="0" w:lastRow="0" w:firstColumn="1" w:lastColumn="0" w:oddVBand="0" w:evenVBand="0" w:oddHBand="0" w:evenHBand="0" w:firstRowFirstColumn="0" w:firstRowLastColumn="0" w:lastRowFirstColumn="0" w:lastRowLastColumn="0"/>
+            <w:tcW w:w="3402" w:type="dxa"/>
+          </w:tcPr>
+          <w:p>
+            <w:pPr>
+              <w:rPr>
+                <w:rFonts w:eastAsia="Calibri Light"/>
+                <w:lang w:val="en-US"/>
+              </w:rPr>
+            </w:pPr>
+            <w:r>
+              <w:rPr>
+                <w:rFonts w:eastAsia="Calibri Light"/>
+                <w:lang w:val="en-US"/>
+              </w:rPr>
+              <w:t>A Demonstrated Optical Tracker With Scalable Work Area for Head-Mounted Display Systems</w:t>
+            </w:r>
+          </w:p>
+          <w:p>
+            <w:pPr>
+              <w:rPr>
+                <w:rFonts w:eastAsia="Calibri Light"/>
+                <w:lang w:val="en-US"/>
+              </w:rPr>
+            </w:pPr>
+          </w:p>
+        </w:tc>
+        <w:tc>
+          <w:tcPr>
+            <w:tcW w:w="8504" w:type="dxa"/>
+          </w:tcPr>
+          <w:p>
+            <w:pPr>
+              <w:cnfStyle w:val="000000100000" w:firstRow="0" w:lastRow="0" w:firstColumn="0" w:lastColumn="0" w:oddVBand="0" w:evenVBand="0" w:oddHBand="1" w:evenHBand="0" w:firstRowFirstColumn="0" w:firstRowLastColumn="0" w:lastRowFirstColumn="0" w:lastRowLastColumn="0"/>
+              <w:rPr>
+                <w:rFonts w:ascii="Calibri" w:eastAsia="Calibri" w:hAnsi="Calibri" w:cs="Calibri"/>
+                <w:lang w:val="en-US"/>
+              </w:rPr>
+            </w:pPr>
+            <w:r>
+              <w:rPr>
+                <w:rFonts w:ascii="Calibri" w:eastAsia="Calibri" w:hAnsi="Calibri" w:cs="Calibri"/>
+                <w:lang w:val="en-US"/>
+              </w:rPr>
+              <w:t>Long-range trackers would allow greater areas to be explored naturally, on foot, reducing the need to resort to techniques such as flying or walking on treadmills. ...</w:t>
+            </w:r>
+          </w:p>
+          <w:p>
+            <w:pPr>
+              <w:cnfStyle w:val="000000100000" w:firstRow="0" w:lastRow="0" w:firstColumn="0" w:lastColumn="0" w:oddVBand="0" w:evenVBand="0" w:oddHBand="1" w:evenHBand="0" w:firstRowFirstColumn="0" w:firstRowLastColumn="0" w:lastRowFirstColumn="0" w:lastRowLastColumn="0"/>
+              <w:rPr>
+                <w:rFonts w:ascii="Calibri" w:eastAsia="Calibri" w:hAnsi="Calibri" w:cs="Calibri"/>
+                <w:lang w:val="en-US"/>
+              </w:rPr>
+            </w:pPr>
+            <w:r>
+              <w:rPr>
+                <w:rFonts w:ascii="Calibri" w:eastAsia="Calibri" w:hAnsi="Calibri" w:cs="Calibri"/>
+                <w:lang w:val="en-US"/>
+              </w:rPr>
+              <w:t>Explains a tracking System with LEDS, that's what the mounted VIVE Setup does. Not more relevant than to get the insight that the problem exists with how to navigate in virtual Space.</w:t>
+            </w:r>
+          </w:p>
+        </w:tc>
+        <w:tc>
+          <w:tcPr>
+            <w:tcW w:w="1984" w:type="dxa"/>
+          </w:tcPr>
+          <w:p>
+            <w:pPr>
+              <w:cnfStyle w:val="000000100000" w:firstRow="0" w:lastRow="0" w:firstColumn="0" w:lastColumn="0" w:oddVBand="0" w:evenVBand="0" w:oddHBand="1" w:evenHBand="0" w:firstRowFirstColumn="0" w:firstRowLastColumn="0" w:lastRowFirstColumn="0" w:lastRowLastColumn="0"/>
+              <w:rPr>
+                <w:rFonts w:eastAsia="Calibri Light"/>
+                <w:lang w:val="en-US"/>
+              </w:rPr>
+            </w:pPr>
+            <w:r>
+              <w:rPr>
+                <w:rFonts w:eastAsia="Calibri Light"/>
+                <w:lang w:val="en-US"/>
+              </w:rPr>
+              <w:t>Walking</w:t>
+            </w:r>
+          </w:p>
+          <w:p>
+            <w:pPr>
+              <w:cnfStyle w:val="000000100000" w:firstRow="0" w:lastRow="0" w:firstColumn="0" w:lastColumn="0" w:oddVBand="0" w:evenVBand="0" w:oddHBand="1" w:evenHBand="0" w:firstRowFirstColumn="0" w:firstRowLastColumn="0" w:lastRowFirstColumn="0" w:lastRowLastColumn="0"/>
+              <w:rPr>
+                <w:rFonts w:eastAsia="Calibri Light"/>
+                <w:lang w:val="en-US"/>
+              </w:rPr>
+            </w:pPr>
+            <w:r>
+              <w:rPr>
+                <w:rFonts w:eastAsia="Calibri Light"/>
+                <w:lang w:val="en-US"/>
+              </w:rPr>
+              <w:t>Flying</w:t>
+            </w:r>
+          </w:p>
+        </w:tc>
+      </w:tr>
+      <w:tr>
+        <w:tc>
+          <w:tcPr>
+            <w:cnfStyle w:val="001000000000" w:firstRow="0" w:lastRow="0" w:firstColumn="1" w:lastColumn="0" w:oddVBand="0" w:evenVBand="0" w:oddHBand="0" w:evenHBand="0" w:firstRowFirstColumn="0" w:firstRowLastColumn="0" w:lastRowFirstColumn="0" w:lastRowLastColumn="0"/>
+            <w:tcW w:w="3402" w:type="dxa"/>
+          </w:tcPr>
+          <w:p>
+            <w:pPr>
+              <w:rPr>
+                <w:rFonts w:eastAsia="Calibri Light"/>
+                <w:lang w:val="en-US"/>
+              </w:rPr>
+            </w:pPr>
+            <w:r>
+              <w:rPr>
+                <w:rFonts w:eastAsia="Calibri Light"/>
+                <w:lang w:val="en-US"/>
+              </w:rPr>
+              <w:t>Precise and Rapid Interaction through Scaled Manipulation in Immersive Virtual Environments</w:t>
+            </w:r>
+          </w:p>
+          <w:p>
+            <w:pPr>
+              <w:rPr>
+                <w:rFonts w:eastAsia="Calibri Light"/>
+                <w:lang w:val="en-US"/>
+              </w:rPr>
+            </w:pPr>
+          </w:p>
+        </w:tc>
+        <w:tc>
+          <w:tcPr>
+            <w:tcW w:w="8504" w:type="dxa"/>
+          </w:tcPr>
+          <w:p>
+            <w:pPr>
+              <w:cnfStyle w:val="000000000000" w:firstRow="0" w:lastRow="0" w:firstColumn="0" w:lastColumn="0" w:oddVBand="0" w:evenVBand="0" w:oddHBand="0" w:evenHBand="0" w:firstRowFirstColumn="0" w:firstRowLastColumn="0" w:lastRowFirstColumn="0" w:lastRowLastColumn="0"/>
+              <w:rPr>
+                <w:rFonts w:ascii="Calibri" w:eastAsia="Calibri" w:hAnsi="Calibri" w:cs="Calibri"/>
+                <w:lang w:val="en-US"/>
+              </w:rPr>
+            </w:pPr>
+            <w:r>
+              <w:rPr>
+                <w:rFonts w:ascii="Calibri" w:eastAsia="Calibri" w:hAnsi="Calibri" w:cs="Calibri"/>
+                <w:lang w:val="en-US"/>
+              </w:rPr>
+              <w:t xml:space="preserve">User Design. </w:t>
+            </w:r>
+          </w:p>
+          <w:p>
+            <w:pPr>
+              <w:cnfStyle w:val="000000000000" w:firstRow="0" w:lastRow="0" w:firstColumn="0" w:lastColumn="0" w:oddVBand="0" w:evenVBand="0" w:oddHBand="0" w:evenHBand="0" w:firstRowFirstColumn="0" w:firstRowLastColumn="0" w:lastRowFirstColumn="0" w:lastRowLastColumn="0"/>
+              <w:rPr>
+                <w:rFonts w:ascii="Calibri" w:eastAsia="Calibri" w:hAnsi="Calibri" w:cs="Calibri"/>
+                <w:lang w:val="en-US"/>
+              </w:rPr>
+            </w:pPr>
+            <w:r>
+              <w:rPr>
+                <w:rFonts w:ascii="Calibri" w:eastAsia="Calibri" w:hAnsi="Calibri" w:cs="Calibri"/>
+                <w:lang w:val="en-US"/>
+              </w:rPr>
+              <w:t>acts on the user’s behavior in the environment to determine whether they have precise or imprecise goals in mind.  Users do not need to explicitly switch to a new mode</w:t>
+            </w:r>
+            <w:r>
+              <w:rPr>
+                <w:rFonts w:ascii="Calibri" w:eastAsia="Calibri" w:hAnsi="Calibri" w:cs="Calibri"/>
+                <w:lang w:val="en-US"/>
+              </w:rPr>
+              <w:t xml:space="preserve"> </w:t>
+            </w:r>
+            <w:r>
+              <w:rPr>
+                <w:rFonts w:ascii="Calibri" w:eastAsia="Calibri" w:hAnsi="Calibri" w:cs="Calibri"/>
+                <w:lang w:val="en-US"/>
+              </w:rPr>
+              <w:t>if they are attempting to be precise and the interface does not inhibit the user from making rapid, imprecise translations by ove</w:t>
+            </w:r>
+            <w:r>
+              <w:rPr>
+                <w:rFonts w:ascii="Calibri" w:eastAsia="Calibri" w:hAnsi="Calibri" w:cs="Calibri"/>
+                <w:lang w:val="en-US"/>
+              </w:rPr>
+              <w:t>r-constraining manipulation.</w:t>
+            </w:r>
+          </w:p>
+          <w:p>
+            <w:pPr>
+              <w:cnfStyle w:val="000000000000" w:firstRow="0" w:lastRow="0" w:firstColumn="0" w:lastColumn="0" w:oddVBand="0" w:evenVBand="0" w:oddHBand="0" w:evenHBand="0" w:firstRowFirstColumn="0" w:firstRowLastColumn="0" w:lastRowFirstColumn="0" w:lastRowLastColumn="0"/>
+              <w:rPr>
+                <w:rFonts w:ascii="Calibri" w:eastAsia="Calibri" w:hAnsi="Calibri" w:cs="Calibri"/>
+                <w:lang w:val="en-US"/>
+              </w:rPr>
+            </w:pPr>
+            <w:r>
+              <w:rPr>
+                <w:rFonts w:ascii="Calibri" w:eastAsia="Calibri" w:hAnsi="Calibri" w:cs="Calibri"/>
+                <w:lang w:val="en-US"/>
+              </w:rPr>
+              <w:t xml:space="preserve">Effective mode </w:t>
+            </w:r>
+            <w:r>
+              <w:rPr>
+                <w:rFonts w:ascii="Calibri" w:eastAsia="Calibri" w:hAnsi="Calibri" w:cs="Calibri"/>
+                <w:lang w:val="en-US"/>
+              </w:rPr>
+              <w:t>switching</w:t>
+            </w:r>
+            <w:r>
+              <w:rPr>
+                <w:rFonts w:ascii="Calibri" w:eastAsia="Calibri" w:hAnsi="Calibri" w:cs="Calibri"/>
+                <w:lang w:val="en-US"/>
+              </w:rPr>
+              <w:t xml:space="preserve"> is critical for users trying to perform tasks that require precision and responsiveness.</w:t>
+            </w:r>
+          </w:p>
+          <w:p>
+            <w:pPr>
+              <w:cnfStyle w:val="000000000000" w:firstRow="0" w:lastRow="0" w:firstColumn="0" w:lastColumn="0" w:oddVBand="0" w:evenVBand="0" w:oddHBand="0" w:evenHBand="0" w:firstRowFirstColumn="0" w:firstRowLastColumn="0" w:lastRowFirstColumn="0" w:lastRowLastColumn="0"/>
+              <w:rPr>
+                <w:rFonts w:ascii="Calibri" w:eastAsia="Calibri" w:hAnsi="Calibri" w:cs="Calibri"/>
+                <w:lang w:val="en-US"/>
+              </w:rPr>
+            </w:pPr>
+            <w:r>
+              <w:rPr>
+                <w:rFonts w:ascii="Calibri" w:eastAsia="Calibri" w:hAnsi="Calibri" w:cs="Calibri"/>
+                <w:lang w:val="en-US"/>
+              </w:rPr>
+              <w:t>Idea</w:t>
+            </w:r>
+            <w:r>
+              <w:rPr>
+                <w:rFonts w:ascii="Calibri" w:eastAsia="Calibri" w:hAnsi="Calibri" w:cs="Calibri"/>
+                <w:lang w:val="en-US"/>
+              </w:rPr>
+              <w:t>: Fast and Slow Walk to scale space.</w:t>
+            </w:r>
+          </w:p>
+          <w:p>
+            <w:pPr>
+              <w:cnfStyle w:val="000000000000" w:firstRow="0" w:lastRow="0" w:firstColumn="0" w:lastColumn="0" w:oddVBand="0" w:evenVBand="0" w:oddHBand="0" w:evenHBand="0" w:firstRowFirstColumn="0" w:firstRowLastColumn="0" w:lastRowFirstColumn="0" w:lastRowLastColumn="0"/>
+              <w:rPr>
+                <w:rFonts w:ascii="Calibri" w:eastAsia="Calibri" w:hAnsi="Calibri" w:cs="Calibri"/>
+                <w:lang w:val="en-US"/>
+              </w:rPr>
+            </w:pPr>
+          </w:p>
+        </w:tc>
+        <w:tc>
+          <w:tcPr>
+            <w:tcW w:w="1984" w:type="dxa"/>
+          </w:tcPr>
+          <w:p>
+            <w:pPr>
+              <w:cnfStyle w:val="000000000000" w:firstRow="0" w:lastRow="0" w:firstColumn="0" w:lastColumn="0" w:oddVBand="0" w:evenVBand="0" w:oddHBand="0" w:evenHBand="0" w:firstRowFirstColumn="0" w:firstRowLastColumn="0" w:lastRowFirstColumn="0" w:lastRowLastColumn="0"/>
+              <w:rPr>
+                <w:rFonts w:eastAsia="Calibri Light"/>
+                <w:lang w:val="en-US"/>
+              </w:rPr>
+            </w:pPr>
+            <w:r>
+              <w:rPr>
+                <w:rFonts w:eastAsia="Calibri Light"/>
+                <w:lang w:val="en-US"/>
+              </w:rPr>
+              <w:t>Usability</w:t>
+            </w:r>
+          </w:p>
+          <w:p>
+            <w:pPr>
+              <w:cnfStyle w:val="000000000000" w:firstRow="0" w:lastRow="0" w:firstColumn="0" w:lastColumn="0" w:oddVBand="0" w:evenVBand="0" w:oddHBand="0" w:evenHBand="0" w:firstRowFirstColumn="0" w:firstRowLastColumn="0" w:lastRowFirstColumn="0" w:lastRowLastColumn="0"/>
+              <w:rPr>
+                <w:rFonts w:eastAsia="Calibri Light"/>
+                <w:lang w:val="en-US"/>
+              </w:rPr>
+            </w:pPr>
+            <w:r>
+              <w:rPr>
+                <w:rFonts w:eastAsia="Calibri Light"/>
+                <w:lang w:val="en-US"/>
+              </w:rPr>
+              <w:t>Scalability</w:t>
+            </w:r>
+          </w:p>
+        </w:tc>
+      </w:tr>
+      <w:tr>
+        <w:trPr>
+          <w:cnfStyle w:val="000000100000" w:firstRow="0" w:lastRow="0" w:firstColumn="0" w:lastColumn="0" w:oddVBand="0" w:evenVBand="0" w:oddHBand="1" w:evenHBand="0" w:firstRowFirstColumn="0" w:firstRowLastColumn="0" w:lastRowFirstColumn="0" w:lastRowLastColumn="0"/>
+        </w:trPr>
+        <w:tc>
+          <w:tcPr>
+            <w:cnfStyle w:val="001000000000" w:firstRow="0" w:lastRow="0" w:firstColumn="1" w:lastColumn="0" w:oddVBand="0" w:evenVBand="0" w:oddHBand="0" w:evenHBand="0" w:firstRowFirstColumn="0" w:firstRowLastColumn="0" w:lastRowFirstColumn="0" w:lastRowLastColumn="0"/>
+            <w:tcW w:w="3402" w:type="dxa"/>
+          </w:tcPr>
+          <w:p>
+            <w:pPr>
+              <w:rPr>
+                <w:rFonts w:eastAsia="Calibri Light"/>
+                <w:lang w:val="en-US"/>
+              </w:rPr>
+            </w:pPr>
+            <w:r>
+              <w:rPr>
+                <w:rFonts w:eastAsia="Calibri Light"/>
+                <w:lang w:val="en-US"/>
+              </w:rPr>
+              <w:t>Balancing the virtual reality experience (Bachelor Thesis)</w:t>
+            </w:r>
+          </w:p>
+          <w:p>
+            <w:pPr>
+              <w:rPr>
+                <w:rFonts w:eastAsia="Calibri Light"/>
+                <w:lang w:val="en-US"/>
+              </w:rPr>
+            </w:pPr>
+          </w:p>
+        </w:tc>
+        <w:tc>
+          <w:tcPr>
+            <w:tcW w:w="8504" w:type="dxa"/>
+          </w:tcPr>
+          <w:p>
+            <w:pPr>
+              <w:cnfStyle w:val="000000100000" w:firstRow="0" w:lastRow="0" w:firstColumn="0" w:lastColumn="0" w:oddVBand="0" w:evenVBand="0" w:oddHBand="1" w:evenHBand="0" w:firstRowFirstColumn="0" w:firstRowLastColumn="0" w:lastRowFirstColumn="0" w:lastRowLastColumn="0"/>
+              <w:rPr>
+                <w:rFonts w:ascii="Calibri" w:eastAsia="Calibri" w:hAnsi="Calibri" w:cs="Calibri"/>
+                <w:lang w:val="en-US"/>
+              </w:rPr>
+            </w:pPr>
+            <w:r>
+              <w:rPr>
+                <w:rFonts w:ascii="Calibri" w:eastAsia="Calibri" w:hAnsi="Calibri" w:cs="Calibri"/>
+                <w:lang w:val="en-US"/>
+              </w:rPr>
+              <w:t>For references in the area simulation sickness.</w:t>
+            </w:r>
+          </w:p>
+          <w:p>
+            <w:pPr>
+              <w:cnfStyle w:val="000000100000" w:firstRow="0" w:lastRow="0" w:firstColumn="0" w:lastColumn="0" w:oddVBand="0" w:evenVBand="0" w:oddHBand="1" w:evenHBand="0" w:firstRowFirstColumn="0" w:firstRowLastColumn="0" w:lastRowFirstColumn="0" w:lastRowLastColumn="0"/>
+              <w:rPr>
+                <w:rFonts w:ascii="Calibri" w:eastAsia="Calibri" w:hAnsi="Calibri" w:cs="Calibri"/>
+                <w:lang w:val="en-US"/>
+              </w:rPr>
+            </w:pPr>
+          </w:p>
+        </w:tc>
+        <w:tc>
+          <w:tcPr>
+            <w:tcW w:w="1984" w:type="dxa"/>
+          </w:tcPr>
+          <w:p>
+            <w:pPr>
+              <w:cnfStyle w:val="000000100000" w:firstRow="0" w:lastRow="0" w:firstColumn="0" w:lastColumn="0" w:oddVBand="0" w:evenVBand="0" w:oddHBand="1" w:evenHBand="0" w:firstRowFirstColumn="0" w:firstRowLastColumn="0" w:lastRowFirstColumn="0" w:lastRowLastColumn="0"/>
+              <w:rPr>
+                <w:rFonts w:eastAsia="Calibri Light"/>
+                <w:lang w:val="en-US"/>
+              </w:rPr>
+            </w:pPr>
+            <w:r>
+              <w:rPr>
+                <w:rFonts w:eastAsia="Calibri Light"/>
+                <w:lang w:val="en-US"/>
+              </w:rPr>
+              <w:t>Motion sickness</w:t>
+            </w:r>
+          </w:p>
+        </w:tc>
+      </w:tr>
+      <w:tr>
+        <w:tc>
+          <w:tcPr>
+            <w:cnfStyle w:val="001000000000" w:firstRow="0" w:lastRow="0" w:firstColumn="1" w:lastColumn="0" w:oddVBand="0" w:evenVBand="0" w:oddHBand="0" w:evenHBand="0" w:firstRowFirstColumn="0" w:firstRowLastColumn="0" w:lastRowFirstColumn="0" w:lastRowLastColumn="0"/>
+            <w:tcW w:w="3402" w:type="dxa"/>
+          </w:tcPr>
+          <w:p>
+            <w:pPr>
+              <w:rPr>
+                <w:rFonts w:eastAsia="Calibri Light"/>
+                <w:lang w:val="en-US"/>
+              </w:rPr>
+            </w:pPr>
+            <w:r>
+              <w:rPr>
+                <w:rFonts w:eastAsia="Calibri Light"/>
+                <w:lang w:val="en-US"/>
+              </w:rPr>
+              <w:t>Do We Need to Walk for Effective Virtual Reality Navigation? P</w:t>
+            </w:r>
+            <w:r>
+              <w:rPr>
+                <w:rFonts w:eastAsia="Calibri Light"/>
+                <w:lang w:val="en-US"/>
+              </w:rPr>
+              <w:t>hysical Rotations Alone May Suffi</w:t>
+            </w:r>
+            <w:r>
+              <w:rPr>
+                <w:rFonts w:eastAsia="Calibri Light"/>
+                <w:lang w:val="en-US"/>
+              </w:rPr>
+              <w:t>ce?</w:t>
+            </w:r>
+          </w:p>
+          <w:p>
+            <w:pPr>
+              <w:rPr>
+                <w:rFonts w:eastAsia="Calibri Light"/>
+                <w:lang w:val="en-US"/>
+              </w:rPr>
+            </w:pPr>
+          </w:p>
+        </w:tc>
+        <w:tc>
+          <w:tcPr>
+            <w:tcW w:w="8504" w:type="dxa"/>
+          </w:tcPr>
+          <w:p>
+            <w:pPr>
+              <w:cnfStyle w:val="000000000000" w:firstRow="0" w:lastRow="0" w:firstColumn="0" w:lastColumn="0" w:oddVBand="0" w:evenVBand="0" w:oddHBand="0" w:evenHBand="0" w:firstRowFirstColumn="0" w:firstRowLastColumn="0" w:lastRowFirstColumn="0" w:lastRowLastColumn="0"/>
+              <w:rPr>
+                <w:rFonts w:ascii="Calibri" w:eastAsia="Calibri" w:hAnsi="Calibri" w:cs="Calibri"/>
+                <w:lang w:val="en-US"/>
+              </w:rPr>
+            </w:pPr>
+            <w:r>
+              <w:rPr>
+                <w:rFonts w:ascii="Calibri" w:eastAsia="Calibri" w:hAnsi="Calibri" w:cs="Calibri"/>
+                <w:lang w:val="en-US"/>
+              </w:rPr>
+              <w:t>Conclusion: Only one of the eight dependent measures showed a clear and significant benefit of walking over real rotation (with a controlled button or joystick for the translation).</w:t>
+            </w:r>
+          </w:p>
+          <w:p>
+            <w:pPr>
+              <w:cnfStyle w:val="000000000000" w:firstRow="0" w:lastRow="0" w:firstColumn="0" w:lastColumn="0" w:oddVBand="0" w:evenVBand="0" w:oddHBand="0" w:evenHBand="0" w:firstRowFirstColumn="0" w:firstRowLastColumn="0" w:lastRowFirstColumn="0" w:lastRowLastColumn="0"/>
+              <w:rPr>
+                <w:rFonts w:ascii="Calibri" w:eastAsia="Calibri" w:hAnsi="Calibri" w:cs="Calibri"/>
+                <w:lang w:val="en-US"/>
+              </w:rPr>
+            </w:pPr>
+            <w:r>
+              <w:rPr>
+                <w:rFonts w:ascii="Calibri" w:eastAsia="Calibri" w:hAnsi="Calibri" w:cs="Calibri"/>
+                <w:lang w:val="en-US"/>
+              </w:rPr>
+              <w:t>Different Navigation Strategies occur in so far, that they walk less but turn more.</w:t>
+            </w:r>
+          </w:p>
+          <w:p>
+            <w:pPr>
+              <w:cnfStyle w:val="000000000000" w:firstRow="0" w:lastRow="0" w:firstColumn="0" w:lastColumn="0" w:oddVBand="0" w:evenVBand="0" w:oddHBand="0" w:evenHBand="0" w:firstRowFirstColumn="0" w:firstRowLastColumn="0" w:lastRowFirstColumn="0" w:lastRowLastColumn="0"/>
+              <w:rPr>
+                <w:rFonts w:ascii="Calibri" w:eastAsia="Calibri" w:hAnsi="Calibri" w:cs="Calibri"/>
+                <w:lang w:val="en-US"/>
+              </w:rPr>
+            </w:pPr>
+            <w:r>
+              <w:rPr>
+                <w:rFonts w:ascii="Calibri" w:eastAsia="Calibri" w:hAnsi="Calibri" w:cs="Calibri"/>
+                <w:lang w:val="en-US"/>
+              </w:rPr>
+              <w:t>Many References</w:t>
+            </w:r>
+          </w:p>
+          <w:p>
+            <w:pPr>
+              <w:cnfStyle w:val="000000000000" w:firstRow="0" w:lastRow="0" w:firstColumn="0" w:lastColumn="0" w:oddVBand="0" w:evenVBand="0" w:oddHBand="0" w:evenHBand="0" w:firstRowFirstColumn="0" w:firstRowLastColumn="0" w:lastRowFirstColumn="0" w:lastRowLastColumn="0"/>
+              <w:rPr>
+                <w:rFonts w:ascii="Calibri" w:eastAsia="Calibri" w:hAnsi="Calibri" w:cs="Calibri"/>
+                <w:lang w:val="en-US"/>
+              </w:rPr>
+            </w:pPr>
+            <w:r>
+              <w:rPr>
+                <w:rFonts w:ascii="Calibri" w:eastAsia="Calibri" w:hAnsi="Calibri" w:cs="Calibri"/>
+                <w:lang w:val="en-US"/>
+              </w:rPr>
+              <w:t xml:space="preserve">WIP with controllers could be possible to realize. Or another part, where you can control a speed controller inside a game (like the airboat game </w:t>
+            </w:r>
+            <w:r>
+              <w:rPr>
+                <w:rFonts w:ascii="Calibri" w:eastAsia="Calibri" w:hAnsi="Calibri" w:cs="Calibri"/>
+                <w:lang w:val="en-US"/>
+              </w:rPr>
+              <w:t>(Hover Junkers</w:t>
+            </w:r>
+            <w:r>
+              <w:rPr>
+                <w:rFonts w:ascii="Calibri" w:eastAsia="Calibri" w:hAnsi="Calibri" w:cs="Calibri"/>
+                <w:lang w:val="en-US"/>
+              </w:rPr>
+              <w:t>).</w:t>
+            </w:r>
+          </w:p>
+          <w:p>
+            <w:pPr>
+              <w:cnfStyle w:val="000000000000" w:firstRow="0" w:lastRow="0" w:firstColumn="0" w:lastColumn="0" w:oddVBand="0" w:evenVBand="0" w:oddHBand="0" w:evenHBand="0" w:firstRowFirstColumn="0" w:firstRowLastColumn="0" w:lastRowFirstColumn="0" w:lastRowLastColumn="0"/>
+              <w:rPr>
+                <w:rFonts w:ascii="Calibri" w:eastAsia="Calibri" w:hAnsi="Calibri" w:cs="Calibri"/>
+                <w:lang w:val="en-US"/>
+              </w:rPr>
+            </w:pPr>
+          </w:p>
+        </w:tc>
+        <w:tc>
+          <w:tcPr>
+            <w:tcW w:w="1984" w:type="dxa"/>
+          </w:tcPr>
+          <w:p>
+            <w:pPr>
+              <w:cnfStyle w:val="000000000000" w:firstRow="0" w:lastRow="0" w:firstColumn="0" w:lastColumn="0" w:oddVBand="0" w:evenVBand="0" w:oddHBand="0" w:evenHBand="0" w:firstRowFirstColumn="0" w:firstRowLastColumn="0" w:lastRowFirstColumn="0" w:lastRowLastColumn="0"/>
+              <w:rPr>
+                <w:rFonts w:eastAsia="Calibri Light"/>
+                <w:lang w:val="en-US"/>
+              </w:rPr>
+            </w:pPr>
+            <w:r>
+              <w:rPr>
+                <w:rFonts w:eastAsia="Calibri Light"/>
+                <w:lang w:val="en-US"/>
+              </w:rPr>
+              <w:t>Walking</w:t>
+            </w:r>
+          </w:p>
+          <w:p>
+            <w:pPr>
+              <w:cnfStyle w:val="000000000000" w:firstRow="0" w:lastRow="0" w:firstColumn="0" w:lastColumn="0" w:oddVBand="0" w:evenVBand="0" w:oddHBand="0" w:evenHBand="0" w:firstRowFirstColumn="0" w:firstRowLastColumn="0" w:lastRowFirstColumn="0" w:lastRowLastColumn="0"/>
+              <w:rPr>
+                <w:rFonts w:eastAsia="Calibri Light"/>
+                <w:lang w:val="en-US"/>
+              </w:rPr>
+            </w:pPr>
+            <w:r>
+              <w:rPr>
+                <w:rFonts w:eastAsia="Calibri Light"/>
+                <w:lang w:val="en-US"/>
+              </w:rPr>
+              <w:t>Walking in Place</w:t>
+            </w:r>
+          </w:p>
+        </w:tc>
+      </w:tr>
+    </w:tbl>
     <w:p>
       <w:pPr>
-        <w:keepNext/>
-        <w:keepLines/>
-        <w:spacing w:before="240" w:after="0"/>
-        <w:rPr>
-          <w:rFonts w:ascii="Calibri Light" w:eastAsia="Calibri Light" w:hAnsi="Calibri Light" w:cs="Calibri Light"/>
-          <w:color w:val="2E74B5"/>
-          <w:sz w:val="32"/>
-          <w:lang w:val="en-US"/>
-        </w:rPr>
-      </w:pPr>
-      <w:r>
-        <w:rPr>
-          <w:rFonts w:ascii="Calibri Light" w:eastAsia="Calibri Light" w:hAnsi="Calibri Light" w:cs="Calibri Light"/>
-          <w:color w:val="2E74B5"/>
-          <w:sz w:val="32"/>
-          <w:lang w:val="en-US"/>
-        </w:rPr>
-        <w:t>Guided Navigation</w:t>
-      </w:r>
-    </w:p>
-    <w:p>
-      <w:pPr>
-        <w:pStyle w:val="Listenabsatz"/>
-        <w:numPr>
-          <w:ilvl w:val="0"/>
-          <w:numId w:val="7"/>
-        </w:numPr>
         <w:rPr>
           <w:rFonts w:ascii="Calibri" w:eastAsia="Calibri" w:hAnsi="Calibri" w:cs="Calibri"/>
           <w:lang w:val="en-US"/>
         </w:rPr>
       </w:pPr>
-      <w:r>
-        <w:rPr>
-          <w:rFonts w:ascii="Calibri" w:eastAsia="Calibri" w:hAnsi="Calibri" w:cs="Calibri"/>
-          <w:lang w:val="en-US"/>
-        </w:rPr>
-        <w:t>This paper provides us with a navigation method called "The River Analogy", using a given path and a constant flow</w:t>
-      </w:r>
-      <w:r>
-        <w:rPr>
-          <w:rFonts w:ascii="Calibri" w:eastAsia="Calibri" w:hAnsi="Calibri" w:cs="Calibri"/>
-          <w:lang w:val="en-US"/>
-        </w:rPr>
-        <w:t xml:space="preserve"> (ex. a river) to move forward.</w:t>
-      </w:r>
-    </w:p>
-    <w:p>
-      <w:pPr>
-        <w:pStyle w:val="Listenabsatz"/>
-        <w:numPr>
-          <w:ilvl w:val="0"/>
-          <w:numId w:val="7"/>
-        </w:numPr>
-        <w:rPr>
-          <w:rFonts w:ascii="Calibri" w:eastAsia="Calibri" w:hAnsi="Calibri" w:cs="Calibri"/>
-          <w:lang w:val="en-US"/>
-        </w:rPr>
-      </w:pPr>
-      <w:r>
-        <w:rPr>
-          <w:rFonts w:ascii="Calibri" w:eastAsia="Calibri" w:hAnsi="Calibri" w:cs="Calibri"/>
-          <w:lang w:val="en-US"/>
-        </w:rPr>
-        <w:t>However, the method of the River Analogy is more useful in a storytelling / narrative environment where the na</w:t>
-      </w:r>
-      <w:r>
-        <w:rPr>
-          <w:rFonts w:ascii="Calibri" w:eastAsia="Calibri" w:hAnsi="Calibri" w:cs="Calibri"/>
-          <w:lang w:val="en-US"/>
-        </w:rPr>
-        <w:t>vigation is secondary.</w:t>
-      </w:r>
-    </w:p>
-    <w:p>
-      <w:pPr>
-        <w:rPr>
-          <w:rFonts w:ascii="Calibri" w:eastAsia="Calibri" w:hAnsi="Calibri" w:cs="Calibri"/>
-          <w:lang w:val="en-US"/>
-        </w:rPr>
-      </w:pPr>
-    </w:p>
-    <w:p>
-      <w:pPr>
-        <w:keepNext/>
-        <w:keepLines/>
-        <w:spacing w:before="240" w:after="0"/>
-        <w:rPr>
-          <w:rFonts w:ascii="Calibri Light" w:eastAsia="Calibri Light" w:hAnsi="Calibri Light" w:cs="Calibri Light"/>
-          <w:color w:val="2E74B5"/>
-          <w:sz w:val="32"/>
-          <w:lang w:val="en-US"/>
-        </w:rPr>
-      </w:pPr>
-      <w:r>
-        <w:rPr>
-          <w:rFonts w:ascii="Calibri Light" w:eastAsia="Calibri Light" w:hAnsi="Calibri Light" w:cs="Calibri Light"/>
-          <w:color w:val="2E74B5"/>
-          <w:sz w:val="32"/>
-          <w:lang w:val="en-US"/>
-        </w:rPr>
-        <w:t>Hands-Free Multi-Scale Navigation in Virtual Environments</w:t>
-      </w:r>
-    </w:p>
-    <w:p>
-      <w:pPr>
-        <w:pStyle w:val="Listenabsatz"/>
-        <w:numPr>
-          <w:ilvl w:val="0"/>
-          <w:numId w:val="8"/>
-        </w:numPr>
-        <w:rPr>
-          <w:rFonts w:ascii="Calibri" w:eastAsia="Calibri" w:hAnsi="Calibri" w:cs="Calibri"/>
-          <w:lang w:val="en-US"/>
-        </w:rPr>
-      </w:pPr>
-      <w:r>
-        <w:rPr>
-          <w:rFonts w:ascii="Calibri" w:eastAsia="Calibri" w:hAnsi="Calibri" w:cs="Calibri"/>
-          <w:lang w:val="en-US"/>
-        </w:rPr>
-        <w:t>In this paper are two approaches for h</w:t>
-      </w:r>
-      <w:r>
-        <w:rPr>
-          <w:rFonts w:ascii="Calibri" w:eastAsia="Calibri" w:hAnsi="Calibri" w:cs="Calibri"/>
-          <w:lang w:val="en-US"/>
-        </w:rPr>
-        <w:t>ands-free navigation described.</w:t>
-      </w:r>
-    </w:p>
-    <w:p>
-      <w:pPr>
-        <w:pStyle w:val="Listenabsatz"/>
-        <w:numPr>
-          <w:ilvl w:val="0"/>
-          <w:numId w:val="8"/>
-        </w:numPr>
-        <w:rPr>
-          <w:rFonts w:ascii="Calibri" w:eastAsia="Calibri" w:hAnsi="Calibri" w:cs="Calibri"/>
-          <w:lang w:val="en-US"/>
-        </w:rPr>
-      </w:pPr>
-      <w:r>
-        <w:rPr>
-          <w:rFonts w:ascii="Calibri" w:eastAsia="Calibri" w:hAnsi="Calibri" w:cs="Calibri"/>
-          <w:lang w:val="en-US"/>
-        </w:rPr>
-        <w:t>Step</w:t>
-      </w:r>
-      <w:r>
-        <w:rPr>
-          <w:rFonts w:ascii="Calibri" w:eastAsia="Calibri" w:hAnsi="Calibri" w:cs="Calibri"/>
-          <w:lang w:val="en-US"/>
-        </w:rPr>
-        <w:t xml:space="preserve"> WIM and Navigation by Leaning.</w:t>
-      </w:r>
-    </w:p>
-    <w:p>
-      <w:pPr>
-        <w:pStyle w:val="Listenabsatz"/>
-        <w:numPr>
-          <w:ilvl w:val="0"/>
-          <w:numId w:val="8"/>
-        </w:numPr>
-        <w:rPr>
-          <w:rFonts w:ascii="Calibri" w:eastAsia="Calibri" w:hAnsi="Calibri" w:cs="Calibri"/>
-          <w:lang w:val="en-US"/>
-        </w:rPr>
-      </w:pPr>
-      <w:r>
-        <w:rPr>
-          <w:rFonts w:ascii="Calibri" w:eastAsia="Calibri" w:hAnsi="Calibri" w:cs="Calibri"/>
-          <w:lang w:val="en-US"/>
-        </w:rPr>
-        <w:t>With hands-free navigation the user can use his hands to perform oth</w:t>
-      </w:r>
-      <w:r>
-        <w:rPr>
-          <w:rFonts w:ascii="Calibri" w:eastAsia="Calibri" w:hAnsi="Calibri" w:cs="Calibri"/>
-          <w:lang w:val="en-US"/>
-        </w:rPr>
-        <w:t>er actions while he is navigating.</w:t>
-      </w:r>
-    </w:p>
-    <w:p>
-      <w:pPr>
-        <w:rPr>
-          <w:rFonts w:ascii="Calibri" w:eastAsia="Calibri" w:hAnsi="Calibri" w:cs="Calibri"/>
-          <w:lang w:val="en-US"/>
-        </w:rPr>
-      </w:pPr>
-    </w:p>
-    <w:p>
-      <w:pPr>
-        <w:keepNext/>
-        <w:keepLines/>
-        <w:spacing w:before="240" w:after="0"/>
-        <w:rPr>
-          <w:rFonts w:ascii="Calibri Light" w:eastAsia="Calibri Light" w:hAnsi="Calibri Light" w:cs="Calibri Light"/>
-          <w:color w:val="2E74B5"/>
-          <w:sz w:val="32"/>
-          <w:lang w:val="en-US"/>
-        </w:rPr>
-      </w:pPr>
-      <w:r>
-        <w:rPr>
-          <w:rFonts w:ascii="Calibri Light" w:eastAsia="Calibri Light" w:hAnsi="Calibri Light" w:cs="Calibri Light"/>
-          <w:color w:val="2E74B5"/>
-          <w:sz w:val="32"/>
-          <w:lang w:val="en-US"/>
-        </w:rPr>
-        <w:t>Travel in Immersive Virtual Environments: An Evaluation of Viewpoint Motion Control Techniques (Only Page 44-52)</w:t>
-      </w:r>
-    </w:p>
-    <w:p>
-      <w:pPr>
-        <w:pStyle w:val="Listenabsatz"/>
-        <w:numPr>
-          <w:ilvl w:val="0"/>
-          <w:numId w:val="9"/>
-        </w:numPr>
-        <w:rPr>
-          <w:rFonts w:ascii="Calibri" w:eastAsia="Calibri" w:hAnsi="Calibri" w:cs="Calibri"/>
-          <w:lang w:val="en-US"/>
-        </w:rPr>
-      </w:pPr>
-      <w:r>
-        <w:rPr>
-          <w:rFonts w:ascii="Calibri" w:eastAsia="Calibri" w:hAnsi="Calibri" w:cs="Calibri"/>
-          <w:lang w:val="en-US"/>
-        </w:rPr>
-        <w:t>This paper provides us with various navigation methods, parameters and advantages and disadvantages of stee</w:t>
-      </w:r>
-      <w:r>
-        <w:rPr>
-          <w:rFonts w:ascii="Calibri" w:eastAsia="Calibri" w:hAnsi="Calibri" w:cs="Calibri"/>
-          <w:lang w:val="en-US"/>
-        </w:rPr>
-        <w:t>ring metho</w:t>
-      </w:r>
-      <w:r>
-        <w:rPr>
-          <w:rFonts w:ascii="Calibri" w:eastAsia="Calibri" w:hAnsi="Calibri" w:cs="Calibri"/>
-          <w:lang w:val="en-US"/>
-        </w:rPr>
-        <w:t>ds (Gaze-Directed or Pointing).</w:t>
-      </w:r>
-    </w:p>
-    <w:p>
-      <w:pPr>
-        <w:pStyle w:val="Listenabsatz"/>
-        <w:numPr>
-          <w:ilvl w:val="0"/>
-          <w:numId w:val="9"/>
-        </w:numPr>
-        <w:rPr>
-          <w:rFonts w:ascii="Calibri" w:eastAsia="Calibri" w:hAnsi="Calibri" w:cs="Calibri"/>
-          <w:lang w:val="en-US"/>
-        </w:rPr>
-      </w:pPr>
-      <w:r>
-        <w:rPr>
-          <w:rFonts w:ascii="Calibri" w:eastAsia="Calibri" w:hAnsi="Calibri" w:cs="Calibri"/>
-          <w:lang w:val="en-US"/>
-        </w:rPr>
-        <w:t>But mostly the paper focuses the speed and acceleration parameters.</w:t>
-      </w:r>
-    </w:p>
-    <w:p>
-      <w:pPr>
-        <w:rPr>
-          <w:rFonts w:ascii="Calibri" w:eastAsia="Calibri" w:hAnsi="Calibri" w:cs="Calibri"/>
-          <w:lang w:val="en-US"/>
-        </w:rPr>
-      </w:pPr>
-    </w:p>
-    <w:p>
-      <w:pPr>
-        <w:keepNext/>
-        <w:keepLines/>
-        <w:spacing w:before="240" w:after="0"/>
-        <w:rPr>
-          <w:rFonts w:ascii="Calibri Light" w:eastAsia="Calibri Light" w:hAnsi="Calibri Light" w:cs="Calibri Light"/>
-          <w:color w:val="2E74B5"/>
-          <w:sz w:val="32"/>
-          <w:lang w:val="en-US"/>
-        </w:rPr>
-      </w:pPr>
-      <w:r>
-        <w:rPr>
-          <w:rFonts w:ascii="Calibri Light" w:eastAsia="Calibri Light" w:hAnsi="Calibri Light" w:cs="Calibri Light"/>
-          <w:color w:val="2E74B5"/>
-          <w:sz w:val="32"/>
-          <w:lang w:val="en-US"/>
-        </w:rPr>
-        <w:t>S</w:t>
-      </w:r>
-      <w:r>
-        <w:rPr>
-          <w:rFonts w:ascii="Calibri Light" w:eastAsia="Calibri Light" w:hAnsi="Calibri Light" w:cs="Calibri Light"/>
-          <w:color w:val="2E74B5"/>
-          <w:sz w:val="32"/>
-          <w:lang w:val="en-US"/>
-        </w:rPr>
-        <w:t>teps and Ladders in Virtual Reality</w:t>
-      </w:r>
-    </w:p>
-    <w:p>
-      <w:pPr>
-        <w:pStyle w:val="Listenabsatz"/>
-        <w:numPr>
-          <w:ilvl w:val="0"/>
-          <w:numId w:val="10"/>
-        </w:numPr>
-        <w:rPr>
-          <w:rFonts w:ascii="Calibri" w:eastAsia="Calibri" w:hAnsi="Calibri" w:cs="Calibri"/>
-          <w:lang w:val="en-US"/>
-        </w:rPr>
-      </w:pPr>
-      <w:r>
-        <w:rPr>
-          <w:rFonts w:ascii="Calibri" w:eastAsia="Calibri" w:hAnsi="Calibri" w:cs="Calibri"/>
-          <w:lang w:val="en-US"/>
-        </w:rPr>
-        <w:t xml:space="preserve">This paper describes a navigation method for the interaction with stairs </w:t>
-      </w:r>
-      <w:r>
-        <w:rPr>
-          <w:rFonts w:ascii="Calibri" w:eastAsia="Calibri" w:hAnsi="Calibri" w:cs="Calibri"/>
-          <w:lang w:val="en-US"/>
-        </w:rPr>
-        <w:t>and ladders in virtual Reality.</w:t>
-      </w:r>
-    </w:p>
-    <w:p>
-      <w:pPr>
-        <w:pStyle w:val="Listenabsatz"/>
-        <w:numPr>
-          <w:ilvl w:val="0"/>
-          <w:numId w:val="10"/>
-        </w:numPr>
-        <w:rPr>
-          <w:rFonts w:ascii="Calibri" w:eastAsia="Calibri" w:hAnsi="Calibri" w:cs="Calibri"/>
-          <w:lang w:val="en-US"/>
-        </w:rPr>
-      </w:pPr>
-      <w:r>
-        <w:rPr>
-          <w:rFonts w:ascii="Calibri" w:eastAsia="Calibri" w:hAnsi="Calibri" w:cs="Calibri"/>
-          <w:lang w:val="en-US"/>
-        </w:rPr>
-        <w:t xml:space="preserve">It </w:t>
-      </w:r>
-      <w:r>
-        <w:rPr>
-          <w:rFonts w:ascii="Calibri" w:eastAsia="Calibri" w:hAnsi="Calibri" w:cs="Calibri"/>
-          <w:lang w:val="en-US"/>
-        </w:rPr>
-        <w:t>shows the difference between the interaction with stairs an</w:t>
-      </w:r>
-      <w:r>
-        <w:rPr>
-          <w:rFonts w:ascii="Calibri" w:eastAsia="Calibri" w:hAnsi="Calibri" w:cs="Calibri"/>
-          <w:lang w:val="en-US"/>
-        </w:rPr>
-        <w:t>d the interaction with ladders.</w:t>
-      </w:r>
-    </w:p>
-    <w:p>
-      <w:pPr>
-        <w:pStyle w:val="Listenabsatz"/>
-        <w:numPr>
-          <w:ilvl w:val="0"/>
-          <w:numId w:val="10"/>
-        </w:numPr>
-        <w:rPr>
-          <w:rFonts w:ascii="Calibri" w:eastAsia="Calibri" w:hAnsi="Calibri" w:cs="Calibri"/>
-          <w:lang w:val="en-US"/>
-        </w:rPr>
-      </w:pPr>
-      <w:r>
-        <w:rPr>
-          <w:rFonts w:ascii="Calibri" w:eastAsia="Calibri" w:hAnsi="Calibri" w:cs="Calibri"/>
-          <w:lang w:val="en-US"/>
-        </w:rPr>
-        <w:t>For both it is more a whole body gesture than only a simple hand usage.</w:t>
-      </w:r>
-    </w:p>
-    <w:p>
-      <w:pPr>
-        <w:rPr>
-          <w:rFonts w:ascii="Calibri" w:eastAsia="Calibri" w:hAnsi="Calibri" w:cs="Calibri"/>
-          <w:lang w:val="en-US"/>
-        </w:rPr>
-      </w:pPr>
-    </w:p>
-    <w:p>
-      <w:pPr>
-        <w:keepNext/>
-        <w:keepLines/>
-        <w:spacing w:before="240" w:after="0"/>
-        <w:rPr>
-          <w:rFonts w:ascii="Calibri Light" w:eastAsia="Calibri Light" w:hAnsi="Calibri Light" w:cs="Calibri Light"/>
-          <w:color w:val="2E74B5"/>
-          <w:sz w:val="32"/>
-          <w:lang w:val="en-US"/>
-        </w:rPr>
-      </w:pPr>
-      <w:r>
-        <w:rPr>
-          <w:rFonts w:ascii="Calibri Light" w:eastAsia="Calibri Light" w:hAnsi="Calibri Light" w:cs="Calibri Light"/>
-          <w:color w:val="2E74B5"/>
-          <w:sz w:val="32"/>
-          <w:lang w:val="en-US"/>
-        </w:rPr>
-        <w:t>Taking Steps - The Influence of a Walking Technique on Presence in Virtual Reality</w:t>
-      </w:r>
-    </w:p>
-    <w:p>
-      <w:pPr>
-        <w:pStyle w:val="Listenabsatz"/>
-        <w:numPr>
-          <w:ilvl w:val="0"/>
-          <w:numId w:val="11"/>
-        </w:numPr>
-        <w:rPr>
-          <w:rFonts w:ascii="Calibri" w:eastAsia="Calibri" w:hAnsi="Calibri" w:cs="Calibri"/>
-          <w:lang w:val="en-US"/>
-        </w:rPr>
-      </w:pPr>
-      <w:r>
-        <w:rPr>
-          <w:rFonts w:ascii="Calibri" w:eastAsia="Calibri" w:hAnsi="Calibri" w:cs="Calibri"/>
-          <w:lang w:val="en-US"/>
-        </w:rPr>
-        <w:t>This pape</w:t>
-      </w:r>
-      <w:r>
-        <w:rPr>
-          <w:rFonts w:ascii="Calibri" w:eastAsia="Calibri" w:hAnsi="Calibri" w:cs="Calibri"/>
-          <w:lang w:val="en-US"/>
-        </w:rPr>
-        <w:t>r provides a comparison between Gaze-Directed</w:t>
-      </w:r>
-      <w:r>
-        <w:rPr>
-          <w:rFonts w:ascii="Calibri" w:eastAsia="Calibri" w:hAnsi="Calibri" w:cs="Calibri"/>
-          <w:lang w:val="en-US"/>
-        </w:rPr>
-        <w:t>- and Hand-Pointing-Navigation.</w:t>
-      </w:r>
-    </w:p>
-    <w:p>
-      <w:pPr>
-        <w:pStyle w:val="Listenabsatz"/>
-        <w:numPr>
-          <w:ilvl w:val="0"/>
-          <w:numId w:val="11"/>
-        </w:numPr>
-        <w:rPr>
-          <w:rFonts w:ascii="Calibri" w:eastAsia="Calibri" w:hAnsi="Calibri" w:cs="Calibri"/>
-          <w:lang w:val="en-US"/>
-        </w:rPr>
-      </w:pPr>
-      <w:r>
-        <w:rPr>
-          <w:rFonts w:ascii="Calibri" w:eastAsia="Calibri" w:hAnsi="Calibri" w:cs="Calibri"/>
-          <w:lang w:val="en-US"/>
-        </w:rPr>
-        <w:t>However, the main focus of the paper is on the presence (psychological sense of being there.</w:t>
-      </w:r>
-    </w:p>
-    <w:p>
-      <w:pPr>
-        <w:rPr>
-          <w:rFonts w:ascii="Calibri" w:eastAsia="Calibri" w:hAnsi="Calibri" w:cs="Calibri"/>
-          <w:lang w:val="en-US"/>
-        </w:rPr>
-      </w:pPr>
-    </w:p>
-    <w:p>
-      <w:pPr>
-        <w:rPr>
-          <w:rFonts w:ascii="Calibri" w:eastAsia="Calibri" w:hAnsi="Calibri" w:cs="Calibri"/>
-          <w:lang w:val="en-US"/>
-        </w:rPr>
-      </w:pPr>
-      <w:r>
-        <w:rPr>
-          <w:rFonts w:ascii="Calibri Light" w:eastAsia="Calibri Light" w:hAnsi="Calibri Light" w:cs="Calibri Light"/>
-          <w:color w:val="2E74B5"/>
-          <w:sz w:val="32"/>
-          <w:lang w:val="en-US"/>
-        </w:rPr>
-        <w:t xml:space="preserve">Disney's </w:t>
-      </w:r>
-      <w:r>
-        <w:rPr>
-          <w:rFonts w:ascii="Calibri Light" w:eastAsia="Calibri Light" w:hAnsi="Calibri Light" w:cs="Calibri Light"/>
-          <w:color w:val="2E74B5"/>
-          <w:sz w:val="32"/>
-          <w:lang w:val="en-US"/>
-        </w:rPr>
-        <w:t>Aladdin</w:t>
-      </w:r>
-      <w:r>
-        <w:rPr>
-          <w:rFonts w:ascii="Calibri Light" w:eastAsia="Calibri Light" w:hAnsi="Calibri Light" w:cs="Calibri Light"/>
-          <w:color w:val="2E74B5"/>
-          <w:sz w:val="32"/>
-          <w:lang w:val="en-US"/>
-        </w:rPr>
-        <w:t xml:space="preserve"> First Steps Toward Storyt</w:t>
-      </w:r>
-      <w:r>
-        <w:rPr>
-          <w:rFonts w:ascii="Calibri Light" w:eastAsia="Calibri Light" w:hAnsi="Calibri Light" w:cs="Calibri Light"/>
-          <w:color w:val="2E74B5"/>
-          <w:sz w:val="32"/>
-          <w:lang w:val="en-US"/>
-        </w:rPr>
-        <w:t>elling in Virtual Reality Paper</w:t>
-      </w:r>
-    </w:p>
-    <w:p>
-      <w:pPr>
-        <w:pStyle w:val="Listenabsatz"/>
-        <w:numPr>
-          <w:ilvl w:val="0"/>
-          <w:numId w:val="1"/>
-        </w:numPr>
-        <w:rPr>
-          <w:rFonts w:ascii="Calibri" w:eastAsia="Calibri" w:hAnsi="Calibri" w:cs="Calibri"/>
-          <w:lang w:val="en-US"/>
-        </w:rPr>
-      </w:pPr>
-      <w:r>
-        <w:rPr>
-          <w:rFonts w:ascii="Calibri" w:eastAsia="Calibri" w:hAnsi="Calibri" w:cs="Calibri"/>
-          <w:lang w:val="en-US"/>
-        </w:rPr>
-        <w:t>Motion Sick</w:t>
-      </w:r>
-      <w:r>
-        <w:rPr>
-          <w:rFonts w:ascii="Calibri" w:eastAsia="Calibri" w:hAnsi="Calibri" w:cs="Calibri"/>
-          <w:lang w:val="en-US"/>
-        </w:rPr>
-        <w:t>ness Room warmer -&gt; discomfort greater</w:t>
-      </w:r>
-    </w:p>
-    <w:p>
-      <w:pPr>
-        <w:pStyle w:val="Listenabsatz"/>
-        <w:numPr>
-          <w:ilvl w:val="0"/>
-          <w:numId w:val="1"/>
-        </w:numPr>
-        <w:rPr>
-          <w:rFonts w:ascii="Calibri" w:eastAsia="Calibri" w:hAnsi="Calibri" w:cs="Calibri"/>
-          <w:lang w:val="en-US"/>
-        </w:rPr>
-      </w:pPr>
-      <w:r>
-        <w:rPr>
-          <w:rFonts w:ascii="Calibri" w:eastAsia="Calibri" w:hAnsi="Calibri" w:cs="Calibri"/>
-          <w:lang w:val="en-US"/>
-        </w:rPr>
-        <w:t>limit the duration of experience, discomfort increases with ride length.</w:t>
-      </w:r>
-    </w:p>
-    <w:p>
-      <w:pPr>
-        <w:pStyle w:val="Listenabsatz"/>
-        <w:numPr>
-          <w:ilvl w:val="0"/>
-          <w:numId w:val="1"/>
-        </w:numPr>
-        <w:rPr>
-          <w:rFonts w:ascii="Calibri" w:eastAsia="Calibri" w:hAnsi="Calibri" w:cs="Calibri"/>
-          <w:lang w:val="en-US"/>
-        </w:rPr>
-      </w:pPr>
-      <w:r>
-        <w:rPr>
-          <w:rFonts w:ascii="Calibri" w:eastAsia="Calibri" w:hAnsi="Calibri" w:cs="Calibri"/>
-          <w:lang w:val="en-US"/>
-        </w:rPr>
-        <w:t>Paper for general understanding of VR.</w:t>
-      </w:r>
-    </w:p>
-    <w:p>
-      <w:pPr>
-        <w:rPr>
-          <w:rFonts w:ascii="Calibri" w:eastAsia="Calibri" w:hAnsi="Calibri" w:cs="Calibri"/>
-          <w:lang w:val="en-US"/>
-        </w:rPr>
-      </w:pPr>
-    </w:p>
-    <w:p>
-      <w:pPr>
-        <w:rPr>
-          <w:rFonts w:ascii="Calibri Light" w:eastAsia="Calibri Light" w:hAnsi="Calibri Light" w:cs="Calibri Light"/>
-          <w:color w:val="2E74B5"/>
-          <w:sz w:val="32"/>
-          <w:lang w:val="en-US"/>
-        </w:rPr>
-      </w:pPr>
-      <w:r>
-        <w:rPr>
-          <w:rFonts w:ascii="Calibri Light" w:eastAsia="Calibri Light" w:hAnsi="Calibri Light" w:cs="Calibri Light"/>
-          <w:color w:val="2E74B5"/>
-          <w:sz w:val="32"/>
-          <w:lang w:val="en-US"/>
-        </w:rPr>
-        <w:t>VR-STEP: Walking-in-Place using Inertial Sensing for Hands Free Navigation in Mobile VR Environments</w:t>
-      </w:r>
-    </w:p>
-    <w:p>
-      <w:pPr>
-        <w:pStyle w:val="Listenabsatz"/>
-        <w:numPr>
-          <w:ilvl w:val="0"/>
-          <w:numId w:val="2"/>
-        </w:numPr>
-        <w:rPr>
-          <w:rFonts w:ascii="Calibri" w:eastAsia="Calibri" w:hAnsi="Calibri" w:cs="Calibri"/>
-          <w:lang w:val="en-US"/>
-        </w:rPr>
-      </w:pPr>
-      <w:r>
-        <w:rPr>
-          <w:rFonts w:ascii="Calibri" w:eastAsia="Calibri" w:hAnsi="Calibri" w:cs="Calibri"/>
-          <w:lang w:val="en-US"/>
-        </w:rPr>
-        <w:t>Aut</w:t>
-      </w:r>
-      <w:r>
-        <w:rPr>
-          <w:rFonts w:ascii="Calibri" w:eastAsia="Calibri" w:hAnsi="Calibri" w:cs="Calibri"/>
-          <w:lang w:val="en-US"/>
-        </w:rPr>
-        <w:t>o Walk Button at the Users Feet.</w:t>
-      </w:r>
-    </w:p>
-    <w:p>
-      <w:pPr>
-        <w:pStyle w:val="Listenabsatz"/>
-        <w:numPr>
-          <w:ilvl w:val="0"/>
-          <w:numId w:val="2"/>
-        </w:numPr>
-        <w:rPr>
-          <w:rFonts w:ascii="Calibri" w:eastAsia="Calibri" w:hAnsi="Calibri" w:cs="Calibri"/>
-          <w:lang w:val="en-US"/>
-        </w:rPr>
-      </w:pPr>
-      <w:r>
-        <w:rPr>
-          <w:rFonts w:ascii="Calibri" w:eastAsia="Calibri" w:hAnsi="Calibri" w:cs="Calibri"/>
-          <w:lang w:val="en-US"/>
-        </w:rPr>
-        <w:t xml:space="preserve">Walking in place treadmill controllers </w:t>
-      </w:r>
-      <w:r>
-        <w:rPr>
-          <w:rFonts w:ascii="Calibri" w:eastAsia="Calibri" w:hAnsi="Calibri" w:cs="Calibri"/>
-          <w:lang w:val="en-US"/>
-        </w:rPr>
-        <w:t>mentioned</w:t>
-      </w:r>
-      <w:r>
-        <w:rPr>
-          <w:rFonts w:ascii="Calibri" w:eastAsia="Calibri" w:hAnsi="Calibri" w:cs="Calibri"/>
-          <w:lang w:val="en-US"/>
-        </w:rPr>
-        <w:t>.</w:t>
-      </w:r>
-    </w:p>
-    <w:p>
-      <w:pPr>
-        <w:pStyle w:val="Listenabsatz"/>
-        <w:numPr>
-          <w:ilvl w:val="0"/>
-          <w:numId w:val="2"/>
-        </w:numPr>
-        <w:rPr>
-          <w:rFonts w:ascii="Calibri" w:eastAsia="Calibri" w:hAnsi="Calibri" w:cs="Calibri"/>
-          <w:lang w:val="en-US"/>
-        </w:rPr>
-      </w:pPr>
-      <w:r>
-        <w:rPr>
-          <w:rFonts w:ascii="Calibri" w:eastAsia="Calibri" w:hAnsi="Calibri" w:cs="Calibri"/>
-          <w:lang w:val="en-US"/>
-        </w:rPr>
-        <w:t xml:space="preserve">...  Real walking can be implemented </w:t>
-      </w:r>
-      <w:r>
-        <w:rPr>
-          <w:rFonts w:ascii="Calibri" w:eastAsia="Calibri" w:hAnsi="Calibri" w:cs="Calibri"/>
-          <w:lang w:val="en-US"/>
-        </w:rPr>
-        <w:t>using an</w:t>
-      </w:r>
-      <w:r>
-        <w:rPr>
-          <w:rFonts w:ascii="Calibri" w:eastAsia="Calibri" w:hAnsi="Calibri" w:cs="Calibri"/>
-          <w:lang w:val="en-US"/>
-        </w:rPr>
-        <w:t xml:space="preserve"> optical tracking system [31, 30], but this approach doesn’t scale very well since the tracked space and the virtual space need </w:t>
-      </w:r>
-      <w:r>
-        <w:rPr>
-          <w:rFonts w:ascii="Calibri" w:eastAsia="Calibri" w:hAnsi="Calibri" w:cs="Calibri"/>
-          <w:lang w:val="en-US"/>
-        </w:rPr>
-        <w:t>to be the same size. ...</w:t>
-      </w:r>
-    </w:p>
-    <w:p>
-      <w:pPr>
-        <w:pStyle w:val="Listenabsatz"/>
-        <w:numPr>
-          <w:ilvl w:val="0"/>
-          <w:numId w:val="2"/>
-        </w:numPr>
-        <w:rPr>
-          <w:rFonts w:ascii="Calibri" w:eastAsia="Calibri" w:hAnsi="Calibri" w:cs="Calibri"/>
-          <w:lang w:val="en-US"/>
-        </w:rPr>
-      </w:pPr>
-      <w:r>
-        <w:rPr>
-          <w:rFonts w:ascii="Calibri" w:eastAsia="Calibri" w:hAnsi="Calibri" w:cs="Calibri"/>
-          <w:lang w:val="en-US"/>
-        </w:rPr>
-        <w:t>WHY? scaling of virtual space is possible.</w:t>
-      </w:r>
-    </w:p>
-    <w:p>
-      <w:pPr>
-        <w:pStyle w:val="Listenabsatz"/>
-        <w:numPr>
-          <w:ilvl w:val="0"/>
-          <w:numId w:val="2"/>
-        </w:numPr>
-        <w:rPr>
-          <w:rFonts w:ascii="Calibri" w:eastAsia="Calibri" w:hAnsi="Calibri" w:cs="Calibri"/>
-          <w:lang w:val="en-US"/>
-        </w:rPr>
-      </w:pPr>
-      <w:r>
-        <w:rPr>
-          <w:rFonts w:ascii="Calibri" w:eastAsia="Calibri" w:hAnsi="Calibri" w:cs="Calibri"/>
-          <w:lang w:val="en-US"/>
-        </w:rPr>
-        <w:t xml:space="preserve">Many </w:t>
-      </w:r>
-      <w:r>
-        <w:rPr>
-          <w:rFonts w:ascii="Calibri" w:eastAsia="Calibri" w:hAnsi="Calibri" w:cs="Calibri"/>
-          <w:lang w:val="en-US"/>
-        </w:rPr>
-        <w:t>information</w:t>
-      </w:r>
-      <w:r>
-        <w:rPr>
-          <w:rFonts w:ascii="Calibri" w:eastAsia="Calibri" w:hAnsi="Calibri" w:cs="Calibri"/>
-          <w:lang w:val="en-US"/>
-        </w:rPr>
-        <w:t xml:space="preserve"> about Walking in Place</w:t>
-      </w:r>
-    </w:p>
-    <w:p>
-      <w:pPr>
-        <w:rPr>
-          <w:rFonts w:ascii="Calibri" w:eastAsia="Calibri" w:hAnsi="Calibri" w:cs="Calibri"/>
-          <w:lang w:val="en-US"/>
-        </w:rPr>
-      </w:pPr>
-    </w:p>
-    <w:p>
-      <w:pPr>
-        <w:rPr>
-          <w:rFonts w:ascii="Calibri Light" w:eastAsia="Calibri Light" w:hAnsi="Calibri Light" w:cs="Calibri Light"/>
-          <w:color w:val="2E74B5"/>
-          <w:sz w:val="32"/>
-          <w:lang w:val="en-US"/>
-        </w:rPr>
-      </w:pPr>
-      <w:r>
-        <w:rPr>
-          <w:rFonts w:ascii="Calibri Light" w:eastAsia="Calibri Light" w:hAnsi="Calibri Light" w:cs="Calibri Light"/>
-          <w:color w:val="2E74B5"/>
-          <w:sz w:val="32"/>
-          <w:lang w:val="en-US"/>
-        </w:rPr>
-        <w:t>Walking &gt; Walking-in-Place &gt; Flying, in Virtual Environments</w:t>
-      </w:r>
-    </w:p>
-    <w:p>
-      <w:pPr>
-        <w:pStyle w:val="Listenabsatz"/>
-        <w:numPr>
-          <w:ilvl w:val="0"/>
-          <w:numId w:val="3"/>
-        </w:numPr>
-        <w:rPr>
-          <w:rFonts w:ascii="Calibri" w:eastAsia="Calibri" w:hAnsi="Calibri" w:cs="Calibri"/>
-          <w:lang w:val="en-US"/>
-        </w:rPr>
-      </w:pPr>
-      <w:r>
-        <w:rPr>
-          <w:rFonts w:ascii="Calibri" w:eastAsia="Calibri" w:hAnsi="Calibri" w:cs="Calibri"/>
-          <w:lang w:val="en-US"/>
-        </w:rPr>
-        <w:t>Therefore,</w:t>
-      </w:r>
-      <w:r>
-        <w:rPr>
-          <w:rFonts w:ascii="Calibri" w:eastAsia="Calibri" w:hAnsi="Calibri" w:cs="Calibri"/>
-          <w:lang w:val="en-US"/>
-        </w:rPr>
-        <w:t xml:space="preserve"> research in locomotion has proceeded in two dimensions: development of wide-area trackers so users can really walk about [Ward, 1992], and development of body-active surrogates for walking:</w:t>
-      </w:r>
-    </w:p>
-    <w:p>
-      <w:pPr>
-        <w:pStyle w:val="Listenabsatz"/>
-        <w:numPr>
-          <w:ilvl w:val="0"/>
-          <w:numId w:val="3"/>
-        </w:numPr>
-        <w:rPr>
-          <w:rFonts w:ascii="Calibri" w:eastAsia="Calibri" w:hAnsi="Calibri" w:cs="Calibri"/>
-          <w:lang w:val="en-US"/>
-        </w:rPr>
-      </w:pPr>
-      <w:r>
-        <w:rPr>
-          <w:rFonts w:ascii="Calibri" w:eastAsia="Calibri" w:hAnsi="Calibri" w:cs="Calibri"/>
-          <w:lang w:val="en-US"/>
-        </w:rPr>
-        <w:t>treadmills, bicycles, wheelchairs, roller skates, an</w:t>
-      </w:r>
-      <w:r>
-        <w:rPr>
-          <w:rFonts w:ascii="Calibri" w:eastAsia="Calibri" w:hAnsi="Calibri" w:cs="Calibri"/>
-          <w:lang w:val="en-US"/>
-        </w:rPr>
-        <w:t>d walking-</w:t>
-      </w:r>
-      <w:r>
-        <w:rPr>
-          <w:rFonts w:ascii="Calibri" w:eastAsia="Calibri" w:hAnsi="Calibri" w:cs="Calibri"/>
-          <w:lang w:val="en-US"/>
-        </w:rPr>
-        <w:t>in place</w:t>
-      </w:r>
-      <w:r>
-        <w:rPr>
-          <w:rFonts w:ascii="Calibri" w:eastAsia="Calibri" w:hAnsi="Calibri" w:cs="Calibri"/>
-          <w:lang w:val="en-US"/>
-        </w:rPr>
-        <w:t xml:space="preserve"> [Brooks, 1986; Christensen, 1998; Darken, 1997; Iwata, </w:t>
-      </w:r>
-      <w:r>
-        <w:rPr>
-          <w:rFonts w:ascii="Calibri" w:eastAsia="Calibri" w:hAnsi="Calibri" w:cs="Calibri"/>
-          <w:lang w:val="en-US"/>
-        </w:rPr>
-        <w:t>1999; Slater</w:t>
-      </w:r>
-      <w:r>
-        <w:rPr>
-          <w:rFonts w:ascii="Calibri" w:eastAsia="Calibri" w:hAnsi="Calibri" w:cs="Calibri"/>
-          <w:lang w:val="en-US"/>
-        </w:rPr>
-        <w:t>, 1993].</w:t>
-      </w:r>
-    </w:p>
-    <w:p>
-      <w:pPr>
-        <w:pStyle w:val="Listenabsatz"/>
-        <w:numPr>
-          <w:ilvl w:val="0"/>
-          <w:numId w:val="3"/>
-        </w:numPr>
-        <w:rPr>
-          <w:rFonts w:ascii="Calibri" w:eastAsia="Calibri" w:hAnsi="Calibri" w:cs="Calibri"/>
-          <w:lang w:val="en-US"/>
-        </w:rPr>
-      </w:pPr>
-      <w:r>
-        <w:rPr>
-          <w:rFonts w:ascii="Calibri" w:eastAsia="Calibri" w:hAnsi="Calibri" w:cs="Calibri"/>
-          <w:lang w:val="en-US"/>
-        </w:rPr>
-        <w:t>Explanation that real walking is better than other kind of navigation in vr.</w:t>
-      </w:r>
-    </w:p>
-    <w:p>
-      <w:pPr>
-        <w:rPr>
-          <w:rFonts w:ascii="Calibri" w:eastAsia="Calibri" w:hAnsi="Calibri" w:cs="Calibri"/>
-          <w:lang w:val="en-US"/>
-        </w:rPr>
-      </w:pPr>
-    </w:p>
-    <w:p>
-      <w:pPr>
-        <w:rPr>
-          <w:rFonts w:ascii="Calibri Light" w:eastAsia="Calibri Light" w:hAnsi="Calibri Light" w:cs="Calibri Light"/>
-          <w:color w:val="2E74B5"/>
-          <w:sz w:val="32"/>
-          <w:lang w:val="en-US"/>
-        </w:rPr>
-      </w:pPr>
-      <w:r>
-        <w:rPr>
-          <w:rFonts w:ascii="Calibri Light" w:eastAsia="Calibri Light" w:hAnsi="Calibri Light" w:cs="Calibri Light"/>
-          <w:color w:val="2E74B5"/>
-          <w:sz w:val="32"/>
-          <w:lang w:val="en-US"/>
-        </w:rPr>
-        <w:t>A Demonstrated Optical Tracker With Scalable Work Area for Head-Mounted Displa</w:t>
-      </w:r>
-      <w:r>
-        <w:rPr>
-          <w:rFonts w:ascii="Calibri Light" w:eastAsia="Calibri Light" w:hAnsi="Calibri Light" w:cs="Calibri Light"/>
-          <w:color w:val="2E74B5"/>
-          <w:sz w:val="32"/>
-          <w:lang w:val="en-US"/>
-        </w:rPr>
-        <w:t>y Systems</w:t>
-      </w:r>
-    </w:p>
-    <w:p>
-      <w:pPr>
-        <w:pStyle w:val="Listenabsatz"/>
-        <w:numPr>
-          <w:ilvl w:val="0"/>
-          <w:numId w:val="4"/>
-        </w:numPr>
-        <w:rPr>
-          <w:rFonts w:ascii="Calibri" w:eastAsia="Calibri" w:hAnsi="Calibri" w:cs="Calibri"/>
-          <w:lang w:val="en-US"/>
-        </w:rPr>
-      </w:pPr>
-      <w:r>
-        <w:rPr>
-          <w:rFonts w:ascii="Calibri" w:eastAsia="Calibri" w:hAnsi="Calibri" w:cs="Calibri"/>
-          <w:lang w:val="en-US"/>
-        </w:rPr>
-        <w:t>Long-range trackers would allow greater areas to be explored naturally, on foot, reducing the need to resort to techniques such as flying or walking on treadmills. ...</w:t>
-      </w:r>
-    </w:p>
-    <w:p>
-      <w:pPr>
-        <w:pStyle w:val="Listenabsatz"/>
-        <w:numPr>
-          <w:ilvl w:val="0"/>
-          <w:numId w:val="4"/>
-        </w:numPr>
-        <w:rPr>
-          <w:rFonts w:ascii="Calibri" w:eastAsia="Calibri" w:hAnsi="Calibri" w:cs="Calibri"/>
-          <w:lang w:val="en-US"/>
-        </w:rPr>
-      </w:pPr>
-      <w:r>
-        <w:rPr>
-          <w:rFonts w:ascii="Calibri" w:eastAsia="Calibri" w:hAnsi="Calibri" w:cs="Calibri"/>
-          <w:lang w:val="en-US"/>
-        </w:rPr>
-        <w:t>Explains a tracking System with LEDS, that's what the mounted VIVE Setup d</w:t>
-      </w:r>
-      <w:r>
-        <w:rPr>
-          <w:rFonts w:ascii="Calibri" w:eastAsia="Calibri" w:hAnsi="Calibri" w:cs="Calibri"/>
-          <w:lang w:val="en-US"/>
-        </w:rPr>
-        <w:t>oes. Not more relevant than to get the insight that the problem exists with how to navigate in virtual Space.</w:t>
-      </w:r>
-    </w:p>
-    <w:p>
-      <w:pPr>
-        <w:rPr>
-          <w:rFonts w:ascii="Calibri" w:eastAsia="Calibri" w:hAnsi="Calibri" w:cs="Calibri"/>
-          <w:lang w:val="en-US"/>
-        </w:rPr>
-      </w:pPr>
-    </w:p>
-    <w:p>
-      <w:pPr>
-        <w:rPr>
-          <w:rFonts w:ascii="Calibri Light" w:eastAsia="Calibri Light" w:hAnsi="Calibri Light" w:cs="Calibri Light"/>
-          <w:color w:val="2E74B5"/>
-          <w:sz w:val="32"/>
-          <w:lang w:val="en-US"/>
-        </w:rPr>
-      </w:pPr>
-      <w:r>
-        <w:rPr>
-          <w:rFonts w:ascii="Calibri Light" w:eastAsia="Calibri Light" w:hAnsi="Calibri Light" w:cs="Calibri Light"/>
-          <w:color w:val="2E74B5"/>
-          <w:sz w:val="32"/>
-          <w:lang w:val="en-US"/>
-        </w:rPr>
-        <w:t>Precise and Rapid Interaction through Scaled Manipulation in Immersive Virtual Environments</w:t>
-      </w:r>
-    </w:p>
-    <w:p>
-      <w:pPr>
-        <w:pStyle w:val="Listenabsatz"/>
-        <w:numPr>
-          <w:ilvl w:val="0"/>
-          <w:numId w:val="5"/>
-        </w:numPr>
-        <w:rPr>
-          <w:rFonts w:ascii="Calibri" w:eastAsia="Calibri" w:hAnsi="Calibri" w:cs="Calibri"/>
-          <w:lang w:val="en-US"/>
-        </w:rPr>
-      </w:pPr>
-      <w:r>
-        <w:rPr>
-          <w:rFonts w:ascii="Calibri" w:eastAsia="Calibri" w:hAnsi="Calibri" w:cs="Calibri"/>
-          <w:lang w:val="en-US"/>
-        </w:rPr>
-        <w:t xml:space="preserve">User Design. </w:t>
-      </w:r>
-    </w:p>
-    <w:p>
-      <w:pPr>
-        <w:pStyle w:val="Listenabsatz"/>
-        <w:numPr>
-          <w:ilvl w:val="0"/>
-          <w:numId w:val="5"/>
-        </w:numPr>
-        <w:rPr>
-          <w:rFonts w:ascii="Calibri" w:eastAsia="Calibri" w:hAnsi="Calibri" w:cs="Calibri"/>
-          <w:lang w:val="en-US"/>
-        </w:rPr>
-      </w:pPr>
-      <w:r>
-        <w:rPr>
-          <w:rFonts w:ascii="Calibri" w:eastAsia="Calibri" w:hAnsi="Calibri" w:cs="Calibri"/>
-          <w:lang w:val="en-US"/>
-        </w:rPr>
-        <w:t>acts on the user’s behavior in the environment to determine whether they have precise or imprecise goals in mind.  Users do not need to explicitly</w:t>
-      </w:r>
-      <w:r>
-        <w:rPr>
-          <w:rFonts w:ascii="Calibri" w:eastAsia="Calibri" w:hAnsi="Calibri" w:cs="Calibri"/>
-          <w:lang w:val="en-US"/>
-        </w:rPr>
-        <w:t xml:space="preserve"> switch to a new mode</w:t>
-      </w:r>
-      <w:r>
-        <w:rPr>
-          <w:rFonts w:ascii="Calibri" w:eastAsia="Calibri" w:hAnsi="Calibri" w:cs="Calibri"/>
-          <w:lang w:val="en-US"/>
-        </w:rPr>
-        <w:t xml:space="preserve"> </w:t>
-      </w:r>
-      <w:r>
-        <w:rPr>
-          <w:rFonts w:ascii="Calibri" w:eastAsia="Calibri" w:hAnsi="Calibri" w:cs="Calibri"/>
-          <w:lang w:val="en-US"/>
-        </w:rPr>
-        <w:t>if they are attempting to be precise and the interface does not inhibit the user from making rapid, imprecise translations by ove</w:t>
-      </w:r>
-      <w:r>
-        <w:rPr>
-          <w:rFonts w:ascii="Calibri" w:eastAsia="Calibri" w:hAnsi="Calibri" w:cs="Calibri"/>
-          <w:lang w:val="en-US"/>
-        </w:rPr>
-        <w:t>r-constraining manipulation.</w:t>
-      </w:r>
-    </w:p>
-    <w:p>
-      <w:pPr>
-        <w:pStyle w:val="Listenabsatz"/>
-        <w:numPr>
-          <w:ilvl w:val="0"/>
-          <w:numId w:val="5"/>
-        </w:numPr>
-        <w:rPr>
-          <w:rFonts w:ascii="Calibri" w:eastAsia="Calibri" w:hAnsi="Calibri" w:cs="Calibri"/>
-          <w:lang w:val="en-US"/>
-        </w:rPr>
-      </w:pPr>
-      <w:r>
-        <w:rPr>
-          <w:rFonts w:ascii="Calibri" w:eastAsia="Calibri" w:hAnsi="Calibri" w:cs="Calibri"/>
-          <w:lang w:val="en-US"/>
-        </w:rPr>
-        <w:t xml:space="preserve">Effective mode </w:t>
-      </w:r>
-      <w:r>
-        <w:rPr>
-          <w:rFonts w:ascii="Calibri" w:eastAsia="Calibri" w:hAnsi="Calibri" w:cs="Calibri"/>
-          <w:lang w:val="en-US"/>
-        </w:rPr>
-        <w:t>switching</w:t>
-      </w:r>
-      <w:r>
-        <w:rPr>
-          <w:rFonts w:ascii="Calibri" w:eastAsia="Calibri" w:hAnsi="Calibri" w:cs="Calibri"/>
-          <w:lang w:val="en-US"/>
-        </w:rPr>
-        <w:t xml:space="preserve"> is critical for users trying to perform tas</w:t>
-      </w:r>
-      <w:r>
-        <w:rPr>
-          <w:rFonts w:ascii="Calibri" w:eastAsia="Calibri" w:hAnsi="Calibri" w:cs="Calibri"/>
-          <w:lang w:val="en-US"/>
-        </w:rPr>
-        <w:t>ks that require precision and responsiveness.</w:t>
-      </w:r>
-    </w:p>
-    <w:p>
-      <w:pPr>
-        <w:pStyle w:val="Listenabsatz"/>
-        <w:numPr>
-          <w:ilvl w:val="0"/>
-          <w:numId w:val="5"/>
-        </w:numPr>
-        <w:rPr>
-          <w:rFonts w:ascii="Calibri" w:eastAsia="Calibri" w:hAnsi="Calibri" w:cs="Calibri"/>
-          <w:lang w:val="en-US"/>
-        </w:rPr>
-      </w:pPr>
-      <w:r>
-        <w:rPr>
-          <w:rFonts w:ascii="Calibri" w:eastAsia="Calibri" w:hAnsi="Calibri" w:cs="Calibri"/>
-          <w:lang w:val="en-US"/>
-        </w:rPr>
-        <w:t>Idea</w:t>
-      </w:r>
-      <w:r>
-        <w:rPr>
-          <w:rFonts w:ascii="Calibri" w:eastAsia="Calibri" w:hAnsi="Calibri" w:cs="Calibri"/>
-          <w:lang w:val="en-US"/>
-        </w:rPr>
-        <w:t>: Fast and Slow Walk to scale space.</w:t>
-      </w:r>
-    </w:p>
-    <w:p>
-      <w:pPr>
-        <w:rPr>
-          <w:rFonts w:ascii="Calibri Light" w:eastAsia="Calibri Light" w:hAnsi="Calibri Light" w:cs="Calibri Light"/>
-          <w:color w:val="2E74B5"/>
-          <w:sz w:val="32"/>
-          <w:lang w:val="en-US"/>
-        </w:rPr>
-      </w:pPr>
-      <w:r>
-        <w:rPr>
-          <w:rFonts w:ascii="Calibri Light" w:eastAsia="Calibri Light" w:hAnsi="Calibri Light" w:cs="Calibri Light"/>
-          <w:color w:val="2E74B5"/>
-          <w:sz w:val="32"/>
-          <w:lang w:val="en-US"/>
-        </w:rPr>
-        <w:lastRenderedPageBreak/>
-        <w:t>Balancing the virtual reality experience (Bachelor Thesis)</w:t>
-      </w:r>
-    </w:p>
-    <w:p>
-      <w:pPr>
-        <w:pStyle w:val="Listenabsatz"/>
-        <w:numPr>
-          <w:ilvl w:val="0"/>
-          <w:numId w:val="5"/>
-        </w:numPr>
-        <w:rPr>
-          <w:rFonts w:ascii="Calibri" w:eastAsia="Calibri" w:hAnsi="Calibri" w:cs="Calibri"/>
-          <w:lang w:val="en-US"/>
-        </w:rPr>
-      </w:pPr>
-      <w:r>
-        <w:rPr>
-          <w:rFonts w:ascii="Calibri" w:eastAsia="Calibri" w:hAnsi="Calibri" w:cs="Calibri"/>
-          <w:lang w:val="en-US"/>
-        </w:rPr>
-        <w:t>For references in the area simulation sickness.</w:t>
-      </w:r>
-    </w:p>
-    <w:p>
-      <w:pPr>
-        <w:rPr>
-          <w:rFonts w:ascii="Calibri" w:eastAsia="Calibri" w:hAnsi="Calibri" w:cs="Calibri"/>
-          <w:lang w:val="en-US"/>
-        </w:rPr>
-      </w:pPr>
-    </w:p>
-    <w:p>
-      <w:pPr>
-        <w:rPr>
-          <w:rFonts w:ascii="Calibri Light" w:eastAsia="Calibri Light" w:hAnsi="Calibri Light" w:cs="Calibri Light"/>
-          <w:color w:val="2E74B5"/>
-          <w:sz w:val="32"/>
-          <w:lang w:val="en-US"/>
-        </w:rPr>
-      </w:pPr>
-      <w:bookmarkStart w:id="0" w:name="_GoBack"/>
-      <w:bookmarkEnd w:id="0"/>
-      <w:r>
-        <w:rPr>
-          <w:rFonts w:ascii="Calibri Light" w:eastAsia="Calibri Light" w:hAnsi="Calibri Light" w:cs="Calibri Light"/>
-          <w:color w:val="2E74B5"/>
-          <w:sz w:val="32"/>
-          <w:lang w:val="en-US"/>
-        </w:rPr>
-        <w:t>Do We Need to Walk for Effective Virtual Reality Navigation? P</w:t>
-      </w:r>
-      <w:r>
-        <w:rPr>
-          <w:rFonts w:ascii="Calibri Light" w:eastAsia="Calibri Light" w:hAnsi="Calibri Light" w:cs="Calibri Light"/>
-          <w:color w:val="2E74B5"/>
-          <w:sz w:val="32"/>
-          <w:lang w:val="en-US"/>
-        </w:rPr>
-        <w:t>hysical Rotations Alone May Suffi</w:t>
-      </w:r>
-      <w:r>
-        <w:rPr>
-          <w:rFonts w:ascii="Calibri Light" w:eastAsia="Calibri Light" w:hAnsi="Calibri Light" w:cs="Calibri Light"/>
-          <w:color w:val="2E74B5"/>
-          <w:sz w:val="32"/>
-          <w:lang w:val="en-US"/>
-        </w:rPr>
-        <w:t>ce?</w:t>
-      </w:r>
-    </w:p>
-    <w:p>
-      <w:pPr>
-        <w:pStyle w:val="Listenabsatz"/>
-        <w:numPr>
-          <w:ilvl w:val="0"/>
-          <w:numId w:val="6"/>
-        </w:numPr>
-        <w:rPr>
-          <w:rFonts w:ascii="Calibri" w:eastAsia="Calibri" w:hAnsi="Calibri" w:cs="Calibri"/>
-          <w:lang w:val="en-US"/>
-        </w:rPr>
-      </w:pPr>
-      <w:r>
-        <w:rPr>
-          <w:rFonts w:ascii="Calibri" w:eastAsia="Calibri" w:hAnsi="Calibri" w:cs="Calibri"/>
-          <w:lang w:val="en-US"/>
-        </w:rPr>
-        <w:t>Conclusion: Only one of the eight dependent measures showed a clear a</w:t>
-      </w:r>
-      <w:r>
-        <w:rPr>
-          <w:rFonts w:ascii="Calibri" w:eastAsia="Calibri" w:hAnsi="Calibri" w:cs="Calibri"/>
-          <w:lang w:val="en-US"/>
-        </w:rPr>
-        <w:t>nd significant benefit of walking over real rotation (with a controlled button or joystick for the translation).</w:t>
-      </w:r>
-    </w:p>
-    <w:p>
-      <w:pPr>
-        <w:pStyle w:val="Listenabsatz"/>
-        <w:numPr>
-          <w:ilvl w:val="0"/>
-          <w:numId w:val="6"/>
-        </w:numPr>
-        <w:rPr>
-          <w:rFonts w:ascii="Calibri" w:eastAsia="Calibri" w:hAnsi="Calibri" w:cs="Calibri"/>
-          <w:lang w:val="en-US"/>
-        </w:rPr>
-      </w:pPr>
-      <w:r>
-        <w:rPr>
-          <w:rFonts w:ascii="Calibri" w:eastAsia="Calibri" w:hAnsi="Calibri" w:cs="Calibri"/>
-          <w:lang w:val="en-US"/>
-        </w:rPr>
-        <w:t>Different Navigation Strategies occur in so far, that they walk less but turn more.</w:t>
-      </w:r>
-    </w:p>
-    <w:p>
-      <w:pPr>
-        <w:pStyle w:val="Listenabsatz"/>
-        <w:numPr>
-          <w:ilvl w:val="0"/>
-          <w:numId w:val="6"/>
-        </w:numPr>
-        <w:rPr>
-          <w:rFonts w:ascii="Calibri" w:eastAsia="Calibri" w:hAnsi="Calibri" w:cs="Calibri"/>
-          <w:lang w:val="en-US"/>
-        </w:rPr>
-      </w:pPr>
-      <w:r>
-        <w:rPr>
-          <w:rFonts w:ascii="Calibri" w:eastAsia="Calibri" w:hAnsi="Calibri" w:cs="Calibri"/>
-          <w:lang w:val="en-US"/>
-        </w:rPr>
-        <w:t>Many References</w:t>
-      </w:r>
-    </w:p>
-    <w:p>
-      <w:pPr>
-        <w:pStyle w:val="Listenabsatz"/>
-        <w:numPr>
-          <w:ilvl w:val="0"/>
-          <w:numId w:val="6"/>
-        </w:numPr>
-        <w:rPr>
-          <w:rFonts w:ascii="Calibri" w:eastAsia="Calibri" w:hAnsi="Calibri" w:cs="Calibri"/>
-          <w:lang w:val="en-US"/>
-        </w:rPr>
-      </w:pPr>
-      <w:r>
-        <w:rPr>
-          <w:rFonts w:ascii="Calibri" w:eastAsia="Calibri" w:hAnsi="Calibri" w:cs="Calibri"/>
-          <w:lang w:val="en-US"/>
-        </w:rPr>
-        <w:t>WIP with controllers could be possible to r</w:t>
-      </w:r>
-      <w:r>
-        <w:rPr>
-          <w:rFonts w:ascii="Calibri" w:eastAsia="Calibri" w:hAnsi="Calibri" w:cs="Calibri"/>
-          <w:lang w:val="en-US"/>
-        </w:rPr>
-        <w:t xml:space="preserve">ealize. Or another part, where you can control a speed controller inside a game (like the airboat game </w:t>
-      </w:r>
-      <w:r>
-        <w:rPr>
-          <w:rFonts w:ascii="Calibri" w:eastAsia="Calibri" w:hAnsi="Calibri" w:cs="Calibri"/>
-          <w:lang w:val="en-US"/>
-        </w:rPr>
-        <w:t>(Hover Junkers</w:t>
-      </w:r>
-      <w:r>
-        <w:rPr>
-          <w:rFonts w:ascii="Calibri" w:eastAsia="Calibri" w:hAnsi="Calibri" w:cs="Calibri"/>
-          <w:lang w:val="en-US"/>
-        </w:rPr>
-        <w:t>).</w:t>
-      </w:r>
     </w:p>
     <w:sectPr>
       <w:headerReference w:type="default" r:id="rId7"/>
       <w:footerReference w:type="default" r:id="rId8"/>
-      <w:pgSz w:w="12240" w:h="15840"/>
-      <w:pgMar w:top="1417" w:right="1417" w:bottom="1134" w:left="1417" w:header="708" w:footer="708" w:gutter="0"/>
+      <w:pgSz w:w="15840" w:h="12240" w:orient="landscape"/>
+      <w:pgMar w:top="1417" w:right="1417" w:bottom="1417" w:left="1134" w:header="708" w:footer="708" w:gutter="0"/>
       <w:cols w:space="708"/>
       <w:docGrid w:linePitch="360"/>
     </w:sectPr>
@@ -1396,6 +1686,7 @@
         <w:docPartUnique/>
       </w:docPartObj>
     </w:sdtPr>
+    <w:sdtEndPr/>
     <w:sdtContent>
       <w:sdt>
         <w:sdtPr>
@@ -1405,6 +1696,7 @@
             <w:docPartUnique/>
           </w:docPartObj>
         </w:sdtPr>
+        <w:sdtEndPr/>
         <w:sdtContent>
           <w:p>
             <w:pPr>
@@ -1423,7 +1715,7 @@
               <w:rPr>
                 <w:noProof/>
               </w:rPr>
-              <w:t>17.11.2016</w:t>
+              <w:t>18.11.2016</w:t>
             </w:r>
             <w:r>
               <w:fldChar w:fldCharType="end"/>
@@ -1472,7 +1764,7 @@
                 <w:bCs/>
                 <w:noProof/>
               </w:rPr>
-              <w:t>3</w:t>
+              <w:t>1</w:t>
             </w:r>
             <w:r>
               <w:rPr>
@@ -1520,7 +1812,7 @@
                 <w:bCs/>
                 <w:noProof/>
               </w:rPr>
-              <w:t>3</w:t>
+              <w:t>2</w:t>
             </w:r>
             <w:r>
               <w:rPr>
@@ -3365,6 +3657,101 @@
     <w:uiPriority w:val="99"/>
     <w:rsid w:val="003F741C"/>
   </w:style>
+  <w:style w:type="table" w:styleId="Tabellenraster">
+    <w:name w:val="Table Grid"/>
+    <w:basedOn w:val="NormaleTabelle"/>
+    <w:uiPriority w:val="39"/>
+    <w:rsid w:val="00525697"/>
+    <w:pPr>
+      <w:spacing w:after="0" w:line="240" w:lineRule="auto"/>
+    </w:pPr>
+    <w:tblPr>
+      <w:tblBorders>
+        <w:top w:val="single" w:sz="4" w:space="0" w:color="auto"/>
+        <w:left w:val="single" w:sz="4" w:space="0" w:color="auto"/>
+        <w:bottom w:val="single" w:sz="4" w:space="0" w:color="auto"/>
+        <w:right w:val="single" w:sz="4" w:space="0" w:color="auto"/>
+        <w:insideH w:val="single" w:sz="4" w:space="0" w:color="auto"/>
+        <w:insideV w:val="single" w:sz="4" w:space="0" w:color="auto"/>
+      </w:tblBorders>
+    </w:tblPr>
+  </w:style>
+  <w:style w:type="table" w:styleId="Gitternetztabelle4Akzent5">
+    <w:name w:val="Grid Table 4 Accent 5"/>
+    <w:basedOn w:val="NormaleTabelle"/>
+    <w:uiPriority w:val="49"/>
+    <w:rsid w:val="00525697"/>
+    <w:pPr>
+      <w:spacing w:after="0" w:line="240" w:lineRule="auto"/>
+    </w:pPr>
+    <w:tblPr>
+      <w:tblStyleRowBandSize w:val="1"/>
+      <w:tblStyleColBandSize w:val="1"/>
+      <w:tblBorders>
+        <w:top w:val="single" w:sz="4" w:space="0" w:color="8EAADB" w:themeColor="accent5" w:themeTint="99"/>
+        <w:left w:val="single" w:sz="4" w:space="0" w:color="8EAADB" w:themeColor="accent5" w:themeTint="99"/>
+        <w:bottom w:val="single" w:sz="4" w:space="0" w:color="8EAADB" w:themeColor="accent5" w:themeTint="99"/>
+        <w:right w:val="single" w:sz="4" w:space="0" w:color="8EAADB" w:themeColor="accent5" w:themeTint="99"/>
+        <w:insideH w:val="single" w:sz="4" w:space="0" w:color="8EAADB" w:themeColor="accent5" w:themeTint="99"/>
+        <w:insideV w:val="single" w:sz="4" w:space="0" w:color="8EAADB" w:themeColor="accent5" w:themeTint="99"/>
+      </w:tblBorders>
+    </w:tblPr>
+    <w:tblStylePr w:type="firstRow">
+      <w:rPr>
+        <w:b/>
+        <w:bCs/>
+        <w:color w:val="FFFFFF" w:themeColor="background1"/>
+      </w:rPr>
+      <w:tblPr/>
+      <w:tcPr>
+        <w:tcBorders>
+          <w:top w:val="single" w:sz="4" w:space="0" w:color="4472C4" w:themeColor="accent5"/>
+          <w:left w:val="single" w:sz="4" w:space="0" w:color="4472C4" w:themeColor="accent5"/>
+          <w:bottom w:val="single" w:sz="4" w:space="0" w:color="4472C4" w:themeColor="accent5"/>
+          <w:right w:val="single" w:sz="4" w:space="0" w:color="4472C4" w:themeColor="accent5"/>
+          <w:insideH w:val="nil"/>
+          <w:insideV w:val="nil"/>
+        </w:tcBorders>
+        <w:shd w:val="clear" w:color="auto" w:fill="4472C4" w:themeFill="accent5"/>
+      </w:tcPr>
+    </w:tblStylePr>
+    <w:tblStylePr w:type="lastRow">
+      <w:rPr>
+        <w:b/>
+        <w:bCs/>
+      </w:rPr>
+      <w:tblPr/>
+      <w:tcPr>
+        <w:tcBorders>
+          <w:top w:val="double" w:sz="4" w:space="0" w:color="4472C4" w:themeColor="accent5"/>
+        </w:tcBorders>
+      </w:tcPr>
+    </w:tblStylePr>
+    <w:tblStylePr w:type="firstCol">
+      <w:rPr>
+        <w:b/>
+        <w:bCs/>
+      </w:rPr>
+    </w:tblStylePr>
+    <w:tblStylePr w:type="lastCol">
+      <w:rPr>
+        <w:b/>
+        <w:bCs/>
+      </w:rPr>
+    </w:tblStylePr>
+    <w:tblStylePr w:type="band1Vert">
+      <w:tblPr/>
+      <w:tcPr>
+        <w:shd w:val="clear" w:color="auto" w:fill="D9E2F3" w:themeFill="accent5" w:themeFillTint="33"/>
+      </w:tcPr>
+    </w:tblStylePr>
+    <w:tblStylePr w:type="band1Horz">
+      <w:tblPr/>
+      <w:tcPr>
+        <w:shd w:val="clear" w:color="auto" w:fill="D9E2F3" w:themeFill="accent5" w:themeFillTint="33"/>
+      </w:tcPr>
+    </w:tblStylePr>
+  </w:style>
 </w:styles>
 </file>
 

</xml_diff>